<commit_message>
added changes to srs and appendix B
</commit_message>
<xml_diff>
--- a/Srs SOP Systems v1.3 - not final.docx
+++ b/Srs SOP Systems v1.3 - not final.docx
@@ -46,7 +46,7 @@
         <mc:AlternateContent>
           <mc:Choice Requires="wps">
             <w:drawing>
-              <wp:anchor distT="0" distB="0" distL="114300" distR="114300" simplePos="0" relativeHeight="251655168" behindDoc="0" locked="0" layoutInCell="1" allowOverlap="1" wp14:anchorId="3A6F4A9D" wp14:editId="5A8E2D4B">
+              <wp:anchor distT="0" distB="0" distL="114300" distR="114300" simplePos="0" relativeHeight="251654144" behindDoc="0" locked="0" layoutInCell="1" allowOverlap="1" wp14:anchorId="3A6F4A9D" wp14:editId="23C348CE">
                 <wp:simplePos x="0" y="0"/>
                 <wp:positionH relativeFrom="column">
                   <wp:posOffset>-106680</wp:posOffset>
@@ -95,7 +95,7 @@
           </mc:Choice>
           <mc:Fallback>
             <w:pict>
-              <v:line w14:anchorId="5462BC2B" id="Straight Connector 1" o:spid="_x0000_s1026" style="position:absolute;z-index:251655168;visibility:visible;mso-wrap-style:square;mso-wrap-distance-left:9pt;mso-wrap-distance-top:0;mso-wrap-distance-right:9pt;mso-wrap-distance-bottom:0;mso-position-horizontal:absolute;mso-position-horizontal-relative:text;mso-position-vertical:absolute;mso-position-vertical-relative:text" from="-8.4pt,140.7pt" to="463.8pt,140.7pt" o:gfxdata="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" strokecolor="#4579b8 [3044]"/>
+              <v:line w14:anchorId="4E336E64" id="Straight Connector 1" o:spid="_x0000_s1026" style="position:absolute;z-index:251654144;visibility:visible;mso-wrap-style:square;mso-wrap-distance-left:9pt;mso-wrap-distance-top:0;mso-wrap-distance-right:9pt;mso-wrap-distance-bottom:0;mso-position-horizontal:absolute;mso-position-horizontal-relative:text;mso-position-vertical:absolute;mso-position-vertical-relative:text" from="-8.4pt,140.7pt" to="463.8pt,140.7pt" o:gfxdata="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" strokecolor="#4579b8 [3044]"/>
             </w:pict>
           </mc:Fallback>
         </mc:AlternateContent>
@@ -391,8 +391,18 @@
           <w:sz w:val="32"/>
           <w:szCs w:val="32"/>
         </w:rPr>
-        <w:t>Benyamin Yakobi</w:t>
-      </w:r>
+        <w:t xml:space="preserve">Benyamin </w:t>
+      </w:r>
+      <w:proofErr w:type="spellStart"/>
+      <w:r>
+        <w:rPr>
+          <w:rFonts w:ascii="Baskerville Old Face" w:hAnsi="Baskerville Old Face"/>
+          <w:sz w:val="32"/>
+          <w:szCs w:val="32"/>
+        </w:rPr>
+        <w:t>Yakobi</w:t>
+      </w:r>
+      <w:proofErr w:type="spellEnd"/>
     </w:p>
     <w:p>
       <w:pPr>
@@ -7457,7 +7467,7 @@
           <w:noProof/>
         </w:rPr>
         <w:drawing>
-          <wp:anchor distT="0" distB="0" distL="114300" distR="114300" simplePos="0" relativeHeight="251658240" behindDoc="0" locked="0" layoutInCell="1" allowOverlap="1" wp14:anchorId="1B6C824C" wp14:editId="2CCF4E3D">
+          <wp:anchor distT="0" distB="0" distL="114300" distR="114300" simplePos="0" relativeHeight="251657216" behindDoc="0" locked="0" layoutInCell="1" allowOverlap="1" wp14:anchorId="1B6C824C" wp14:editId="15CCDB22">
             <wp:simplePos x="0" y="0"/>
             <wp:positionH relativeFrom="column">
               <wp:posOffset>144780</wp:posOffset>
@@ -9211,7 +9221,18 @@
           <w:sz w:val="22"/>
           <w:szCs w:val="22"/>
         </w:rPr>
-        <w:t>The system ha</w:t>
+        <w:t xml:space="preserve">The system </w:t>
+      </w:r>
+      <w:proofErr w:type="gramStart"/>
+      <w:r>
+        <w:rPr>
+          <w:rFonts w:asciiTheme="minorBidi" w:eastAsia="Arial" w:hAnsiTheme="minorBidi" w:cstheme="minorBidi"/>
+          <w:i/>
+          <w:color w:val="000000"/>
+          <w:sz w:val="22"/>
+          <w:szCs w:val="22"/>
+        </w:rPr>
+        <w:t>ha</w:t>
       </w:r>
       <w:r>
         <w:rPr>
@@ -9231,7 +9252,18 @@
           <w:sz w:val="22"/>
           <w:szCs w:val="22"/>
         </w:rPr>
-        <w:t xml:space="preserve"> to use a local database for each company which utilizes this product. The database is </w:t>
+        <w:t xml:space="preserve"> to</w:t>
+      </w:r>
+      <w:proofErr w:type="gramEnd"/>
+      <w:r>
+        <w:rPr>
+          <w:rFonts w:asciiTheme="minorBidi" w:eastAsia="Arial" w:hAnsiTheme="minorBidi" w:cstheme="minorBidi"/>
+          <w:i/>
+          <w:color w:val="000000"/>
+          <w:sz w:val="22"/>
+          <w:szCs w:val="22"/>
+        </w:rPr>
+        <w:t xml:space="preserve"> use a local database for each company which utilizes this product. The database is </w:t>
       </w:r>
       <w:r>
         <w:rPr>
@@ -11444,6 +11476,104 @@
         <w:spacing w:line="240" w:lineRule="auto"/>
         <w:ind w:left="0" w:hanging="2"/>
         <w:rPr>
+          <w:rFonts w:asciiTheme="minorBidi" w:eastAsia="Times" w:hAnsiTheme="minorBidi" w:cstheme="minorBidi"/>
+          <w:i/>
+          <w:iCs/>
+          <w:color w:val="000000"/>
+          <w:sz w:val="22"/>
+          <w:szCs w:val="22"/>
+        </w:rPr>
+      </w:pPr>
+      <w:r>
+        <w:rPr>
+          <w:rFonts w:asciiTheme="minorBidi" w:eastAsia="Times" w:hAnsiTheme="minorBidi" w:cstheme="minorBidi"/>
+          <w:i/>
+          <w:iCs/>
+          <w:color w:val="000000"/>
+          <w:sz w:val="22"/>
+          <w:szCs w:val="22"/>
+        </w:rPr>
+        <w:t xml:space="preserve">The user will have to go through the </w:t>
+      </w:r>
+      <w:r>
+        <w:rPr>
+          <w:rFonts w:asciiTheme="minorBidi" w:eastAsia="Times" w:hAnsiTheme="minorBidi" w:cstheme="minorBidi"/>
+          <w:i/>
+          <w:iCs/>
+          <w:color w:val="000000"/>
+          <w:sz w:val="22"/>
+          <w:szCs w:val="22"/>
+        </w:rPr>
+        <w:t>To-Do list</w:t>
+      </w:r>
+      <w:r>
+        <w:rPr>
+          <w:rFonts w:asciiTheme="minorBidi" w:eastAsia="Times" w:hAnsiTheme="minorBidi" w:cstheme="minorBidi"/>
+          <w:i/>
+          <w:iCs/>
+          <w:color w:val="000000"/>
+          <w:sz w:val="22"/>
+          <w:szCs w:val="22"/>
+        </w:rPr>
+        <w:t xml:space="preserve"> to find </w:t>
+      </w:r>
+      <w:r>
+        <w:rPr>
+          <w:rFonts w:asciiTheme="minorBidi" w:eastAsia="Times" w:hAnsiTheme="minorBidi" w:cstheme="minorBidi"/>
+          <w:i/>
+          <w:iCs/>
+          <w:color w:val="000000"/>
+          <w:sz w:val="22"/>
+          <w:szCs w:val="22"/>
+        </w:rPr>
+        <w:t xml:space="preserve">urgent </w:t>
+      </w:r>
+      <w:r>
+        <w:rPr>
+          <w:rFonts w:asciiTheme="minorBidi" w:eastAsia="Times" w:hAnsiTheme="minorBidi" w:cstheme="minorBidi"/>
+          <w:i/>
+          <w:iCs/>
+          <w:color w:val="000000"/>
+          <w:sz w:val="22"/>
+          <w:szCs w:val="22"/>
+        </w:rPr>
+        <w:t>client</w:t>
+      </w:r>
+      <w:r>
+        <w:rPr>
+          <w:rFonts w:asciiTheme="minorBidi" w:eastAsia="Times" w:hAnsiTheme="minorBidi" w:cstheme="minorBidi"/>
+          <w:i/>
+          <w:iCs/>
+          <w:color w:val="000000"/>
+          <w:sz w:val="22"/>
+          <w:szCs w:val="22"/>
+        </w:rPr>
+        <w:t>s with open status</w:t>
+      </w:r>
+      <w:r>
+        <w:rPr>
+          <w:rFonts w:asciiTheme="minorBidi" w:eastAsia="Times" w:hAnsiTheme="minorBidi" w:cstheme="minorBidi"/>
+          <w:i/>
+          <w:iCs/>
+          <w:color w:val="000000"/>
+          <w:sz w:val="22"/>
+          <w:szCs w:val="22"/>
+        </w:rPr>
+        <w:t>, deals changed would be updated with Opportunity table.</w:t>
+      </w:r>
+    </w:p>
+    <w:p>
+      <w:pPr>
+        <w:pBdr>
+          <w:top w:val="nil"/>
+          <w:left w:val="nil"/>
+          <w:bottom w:val="nil"/>
+          <w:right w:val="nil"/>
+          <w:between w:val="nil"/>
+        </w:pBdr>
+        <w:spacing w:line="240" w:lineRule="auto"/>
+        <w:ind w:left="0" w:hanging="2"/>
+        <w:rPr>
           <w:rFonts w:asciiTheme="minorBidi" w:hAnsiTheme="minorBidi" w:cstheme="minorBidi"/>
           <w:i/>
           <w:color w:val="000000"/>
@@ -11451,85 +11581,96 @@
           <w:szCs w:val="22"/>
         </w:rPr>
       </w:pPr>
-      <w:r>
+    </w:p>
+    <w:p>
+      <w:pPr>
+        <w:keepNext/>
+        <w:keepLines/>
+        <w:numPr>
+          <w:ilvl w:val="1"/>
+          <w:numId w:val="1"/>
+        </w:numPr>
+        <w:pBdr>
+          <w:top w:val="nil"/>
+          <w:left w:val="nil"/>
+          <w:bottom w:val="nil"/>
+          <w:right w:val="nil"/>
+          <w:between w:val="nil"/>
+        </w:pBdr>
+        <w:spacing w:before="280" w:after="280" w:line="240" w:lineRule="auto"/>
+        <w:ind w:left="1" w:hanging="3"/>
         <w:rPr>
           <w:rFonts w:asciiTheme="minorBidi" w:eastAsia="Times" w:hAnsiTheme="minorBidi" w:cstheme="minorBidi"/>
+          <w:b/>
+          <w:color w:val="000000"/>
+          <w:sz w:val="28"/>
+          <w:szCs w:val="28"/>
+        </w:rPr>
+      </w:pPr>
+      <w:r>
+        <w:rPr>
+          <w:rFonts w:asciiTheme="minorBidi" w:eastAsia="Times" w:hAnsiTheme="minorBidi" w:cstheme="minorBidi"/>
+          <w:b/>
+          <w:color w:val="000000"/>
+          <w:sz w:val="28"/>
+          <w:szCs w:val="28"/>
+        </w:rPr>
+        <w:t>Search and Sort</w:t>
+      </w:r>
+    </w:p>
+    <w:p>
+      <w:pPr>
+        <w:keepNext/>
+        <w:keepLines/>
+        <w:pBdr>
+          <w:top w:val="nil"/>
+          <w:left w:val="nil"/>
+          <w:bottom w:val="nil"/>
+          <w:right w:val="nil"/>
+          <w:between w:val="nil"/>
+        </w:pBdr>
+        <w:spacing w:before="280" w:after="280" w:line="240" w:lineRule="auto"/>
+        <w:ind w:leftChars="0" w:left="-2" w:firstLineChars="0" w:firstLine="0"/>
+        <w:rPr>
+          <w:rFonts w:asciiTheme="minorBidi" w:eastAsia="Times" w:hAnsiTheme="minorBidi" w:cstheme="minorBidi"/>
+          <w:b/>
+          <w:color w:val="000000"/>
+          <w:sz w:val="28"/>
+          <w:szCs w:val="28"/>
+        </w:rPr>
+      </w:pPr>
+      <w:r>
+        <w:rPr>
+          <w:rFonts w:asciiTheme="minorBidi" w:eastAsia="Times" w:hAnsiTheme="minorBidi" w:cstheme="minorBidi"/>
           <w:i/>
           <w:iCs/>
           <w:color w:val="000000"/>
           <w:sz w:val="22"/>
           <w:szCs w:val="22"/>
-        </w:rPr>
-        <w:t xml:space="preserve">The users will have to go through the </w:t>
-      </w:r>
-      <w:r>
-        <w:rPr>
-          <w:rFonts w:asciiTheme="minorBidi" w:eastAsia="Times" w:hAnsiTheme="minorBidi" w:cstheme="minorBidi"/>
-          <w:i/>
-          <w:iCs/>
-          <w:color w:val="000000"/>
-          <w:sz w:val="22"/>
-          <w:szCs w:val="22"/>
-        </w:rPr>
-        <w:t>To-Do list</w:t>
-      </w:r>
-      <w:r>
-        <w:rPr>
-          <w:rFonts w:asciiTheme="minorBidi" w:eastAsia="Times" w:hAnsiTheme="minorBidi" w:cstheme="minorBidi"/>
-          <w:i/>
-          <w:iCs/>
-          <w:color w:val="000000"/>
-          <w:sz w:val="22"/>
-          <w:szCs w:val="22"/>
-        </w:rPr>
-        <w:t xml:space="preserve"> to find </w:t>
-      </w:r>
-      <w:r>
-        <w:rPr>
-          <w:rFonts w:asciiTheme="minorBidi" w:eastAsia="Times" w:hAnsiTheme="minorBidi" w:cstheme="minorBidi"/>
-          <w:i/>
-          <w:iCs/>
-          <w:color w:val="000000"/>
-          <w:sz w:val="22"/>
-          <w:szCs w:val="22"/>
-        </w:rPr>
-        <w:t xml:space="preserve">urgent </w:t>
-      </w:r>
-      <w:r>
-        <w:rPr>
-          <w:rFonts w:asciiTheme="minorBidi" w:eastAsia="Times" w:hAnsiTheme="minorBidi" w:cstheme="minorBidi"/>
-          <w:i/>
-          <w:iCs/>
-          <w:color w:val="000000"/>
-          <w:sz w:val="22"/>
-          <w:szCs w:val="22"/>
-        </w:rPr>
-        <w:t>client</w:t>
-      </w:r>
-      <w:r>
-        <w:rPr>
-          <w:rFonts w:asciiTheme="minorBidi" w:eastAsia="Times" w:hAnsiTheme="minorBidi" w:cstheme="minorBidi"/>
-          <w:i/>
-          <w:iCs/>
-          <w:color w:val="000000"/>
-          <w:sz w:val="22"/>
-          <w:szCs w:val="22"/>
-        </w:rPr>
-        <w:t>s with open</w:t>
-      </w:r>
-      <w:bookmarkStart w:id="23" w:name="_GoBack"/>
-      <w:bookmarkEnd w:id="23"/>
-      <w:r>
-        <w:rPr>
-          <w:rFonts w:asciiTheme="minorBidi" w:eastAsia="Times" w:hAnsiTheme="minorBidi" w:cstheme="minorBidi"/>
-          <w:i/>
-          <w:iCs/>
-          <w:color w:val="000000"/>
-          <w:sz w:val="22"/>
-          <w:szCs w:val="22"/>
-        </w:rPr>
-        <w:t xml:space="preserve"> status.</w:t>
-      </w:r>
+          <w:highlight w:val="yellow"/>
+        </w:rPr>
+        <w:t>4.3.1 add search and sort functions</w:t>
+      </w:r>
+    </w:p>
+    <w:p>
+      <w:pPr>
+        <w:pBdr>
+          <w:top w:val="nil"/>
+          <w:left w:val="nil"/>
+          <w:bottom w:val="nil"/>
+          <w:right w:val="nil"/>
+          <w:between w:val="nil"/>
+        </w:pBdr>
+        <w:spacing w:line="240" w:lineRule="auto"/>
+        <w:ind w:left="0" w:hanging="2"/>
+        <w:rPr>
+          <w:rFonts w:asciiTheme="minorBidi" w:hAnsiTheme="minorBidi" w:cstheme="minorBidi"/>
+          <w:i/>
+          <w:color w:val="000000"/>
+          <w:sz w:val="22"/>
+          <w:szCs w:val="22"/>
+        </w:rPr>
+      </w:pPr>
     </w:p>
     <w:p>
       <w:pPr>
@@ -11556,8 +11697,8 @@
           <w:szCs w:val="36"/>
         </w:rPr>
       </w:pPr>
-      <w:bookmarkStart w:id="24" w:name="_2zbgiuw" w:colFirst="0" w:colLast="0"/>
-      <w:bookmarkEnd w:id="24"/>
+      <w:bookmarkStart w:id="23" w:name="_2zbgiuw" w:colFirst="0" w:colLast="0"/>
+      <w:bookmarkEnd w:id="23"/>
       <w:r>
         <w:rPr>
           <w:rFonts w:asciiTheme="minorBidi" w:eastAsia="Times" w:hAnsiTheme="minorBidi" w:cstheme="minorBidi"/>
@@ -11594,8 +11735,8 @@
           <w:szCs w:val="28"/>
         </w:rPr>
       </w:pPr>
-      <w:bookmarkStart w:id="25" w:name="_49x2ik5" w:colFirst="0" w:colLast="0"/>
-      <w:bookmarkEnd w:id="25"/>
+      <w:bookmarkStart w:id="24" w:name="_49x2ik5" w:colFirst="0" w:colLast="0"/>
+      <w:bookmarkEnd w:id="24"/>
       <w:r>
         <w:rPr>
           <w:rFonts w:asciiTheme="minorBidi" w:eastAsia="Times" w:hAnsiTheme="minorBidi" w:cstheme="minorBidi"/>
@@ -11626,8 +11767,8 @@
           <w:szCs w:val="22"/>
         </w:rPr>
       </w:pPr>
-      <w:bookmarkStart w:id="26" w:name="_1egqt2p" w:colFirst="0" w:colLast="0"/>
-      <w:bookmarkEnd w:id="26"/>
+      <w:bookmarkStart w:id="25" w:name="_1egqt2p" w:colFirst="0" w:colLast="0"/>
+      <w:bookmarkEnd w:id="25"/>
       <w:r>
         <w:rPr>
           <w:rFonts w:asciiTheme="minorBidi" w:eastAsia="Arial" w:hAnsiTheme="minorBidi" w:cstheme="minorBidi"/>
@@ -11714,8 +11855,8 @@
           <w:szCs w:val="22"/>
         </w:rPr>
       </w:pPr>
-      <w:bookmarkStart w:id="27" w:name="_3ygebqi" w:colFirst="0" w:colLast="0"/>
-      <w:bookmarkEnd w:id="27"/>
+      <w:bookmarkStart w:id="26" w:name="_3ygebqi" w:colFirst="0" w:colLast="0"/>
+      <w:bookmarkEnd w:id="26"/>
       <w:r>
         <w:rPr>
           <w:rFonts w:asciiTheme="minorBidi" w:eastAsia="Arial" w:hAnsiTheme="minorBidi" w:cstheme="minorBidi"/>
@@ -11838,8 +11979,8 @@
           <w:szCs w:val="22"/>
         </w:rPr>
       </w:pPr>
-      <w:bookmarkStart w:id="28" w:name="_2dlolyb" w:colFirst="0" w:colLast="0"/>
-      <w:bookmarkEnd w:id="28"/>
+      <w:bookmarkStart w:id="27" w:name="_2dlolyb" w:colFirst="0" w:colLast="0"/>
+      <w:bookmarkEnd w:id="27"/>
       <w:r>
         <w:rPr>
           <w:rFonts w:asciiTheme="minorBidi" w:eastAsia="Arial" w:hAnsiTheme="minorBidi" w:cstheme="minorBidi"/>
@@ -11912,8 +12053,8 @@
           <w:lang w:bidi="he-IL"/>
         </w:rPr>
       </w:pPr>
-      <w:bookmarkStart w:id="29" w:name="_sqyw64" w:colFirst="0" w:colLast="0"/>
-      <w:bookmarkEnd w:id="29"/>
+      <w:bookmarkStart w:id="28" w:name="_sqyw64" w:colFirst="0" w:colLast="0"/>
+      <w:bookmarkEnd w:id="28"/>
       <w:r>
         <w:rPr>
           <w:rFonts w:asciiTheme="minorBidi" w:eastAsia="Arial" w:hAnsiTheme="minorBidi" w:cstheme="minorBidi"/>
@@ -12160,6 +12301,7 @@
           <w:sz w:val="28"/>
           <w:szCs w:val="28"/>
         </w:rPr>
+        <w:lastRenderedPageBreak/>
         <w:t>Business Rules</w:t>
       </w:r>
     </w:p>
@@ -12187,8 +12329,8 @@
           <w:szCs w:val="22"/>
         </w:rPr>
       </w:pPr>
-      <w:bookmarkStart w:id="30" w:name="_3cqmetx" w:colFirst="0" w:colLast="0"/>
-      <w:bookmarkEnd w:id="30"/>
+      <w:bookmarkStart w:id="29" w:name="_3cqmetx" w:colFirst="0" w:colLast="0"/>
+      <w:bookmarkEnd w:id="29"/>
       <w:r>
         <w:rPr>
           <w:rFonts w:asciiTheme="minorBidi" w:eastAsia="Arial" w:hAnsiTheme="minorBidi" w:cstheme="minorBidi"/>
@@ -12298,7 +12440,6 @@
           <w:sz w:val="36"/>
           <w:szCs w:val="36"/>
         </w:rPr>
-        <w:lastRenderedPageBreak/>
         <w:t>Other Requirements</w:t>
       </w:r>
     </w:p>
@@ -12321,8 +12462,8 @@
           <w:szCs w:val="22"/>
         </w:rPr>
       </w:pPr>
-      <w:bookmarkStart w:id="31" w:name="_1rvwp1q" w:colFirst="0" w:colLast="0"/>
-      <w:bookmarkEnd w:id="31"/>
+      <w:bookmarkStart w:id="30" w:name="_1rvwp1q" w:colFirst="0" w:colLast="0"/>
+      <w:bookmarkEnd w:id="30"/>
       <w:r>
         <w:rPr>
           <w:rFonts w:asciiTheme="minorBidi" w:eastAsia="Arial" w:hAnsiTheme="minorBidi" w:cstheme="minorBidi"/>
@@ -12365,8 +12506,8 @@
         </w:rPr>
         <w:t>Appendix A: Glossary</w:t>
       </w:r>
-      <w:bookmarkStart w:id="32" w:name="_4bvk7pj" w:colFirst="0" w:colLast="0"/>
-      <w:bookmarkEnd w:id="32"/>
+      <w:bookmarkStart w:id="31" w:name="_4bvk7pj" w:colFirst="0" w:colLast="0"/>
+      <w:bookmarkEnd w:id="31"/>
     </w:p>
     <w:p>
       <w:pPr>
@@ -12580,16 +12721,2189 @@
           <w:between w:val="nil"/>
         </w:pBdr>
         <w:spacing w:line="240" w:lineRule="auto"/>
-        <w:ind w:left="0" w:hanging="2"/>
-        <w:rPr>
-          <w:rFonts w:asciiTheme="minorBidi" w:eastAsia="Arial" w:hAnsiTheme="minorBidi" w:cstheme="minorBidi"/>
-          <w:i/>
-          <w:color w:val="000000"/>
-          <w:sz w:val="22"/>
-          <w:szCs w:val="22"/>
-        </w:rPr>
-      </w:pPr>
-      <w:bookmarkStart w:id="33" w:name="_2r0uhxc" w:colFirst="0" w:colLast="0"/>
+        <w:ind w:left="2" w:hanging="4"/>
+        <w:rPr>
+          <w:rFonts w:asciiTheme="minorBidi" w:eastAsia="Arial" w:hAnsiTheme="minorBidi" w:cstheme="minorBidi"/>
+          <w:i/>
+          <w:color w:val="000000"/>
+          <w:sz w:val="22"/>
+          <w:szCs w:val="22"/>
+        </w:rPr>
+      </w:pPr>
+      <w:bookmarkStart w:id="32" w:name="_2r0uhxc" w:colFirst="0" w:colLast="0"/>
+      <w:bookmarkEnd w:id="32"/>
+      <w:r>
+        <w:rPr>
+          <w:rFonts w:asciiTheme="minorBidi" w:eastAsia="Times" w:hAnsiTheme="minorBidi" w:cstheme="minorBidi"/>
+          <w:b/>
+          <w:noProof/>
+          <w:color w:val="000000"/>
+          <w:sz w:val="36"/>
+          <w:szCs w:val="36"/>
+        </w:rPr>
+        <mc:AlternateContent>
+          <mc:Choice Requires="wpg">
+            <w:drawing>
+              <wp:anchor distT="0" distB="0" distL="114300" distR="114300" simplePos="0" relativeHeight="251692032" behindDoc="0" locked="0" layoutInCell="1" allowOverlap="1" wp14:anchorId="38E4F133" wp14:editId="20196538">
+                <wp:simplePos x="0" y="0"/>
+                <wp:positionH relativeFrom="margin">
+                  <wp:align>left</wp:align>
+                </wp:positionH>
+                <wp:positionV relativeFrom="paragraph">
+                  <wp:posOffset>9525</wp:posOffset>
+                </wp:positionV>
+                <wp:extent cx="4499610" cy="3590925"/>
+                <wp:effectExtent l="0" t="0" r="0" b="9525"/>
+                <wp:wrapTopAndBottom/>
+                <wp:docPr id="3" name="Group 3"/>
+                <wp:cNvGraphicFramePr/>
+                <a:graphic xmlns:a="http://schemas.openxmlformats.org/drawingml/2006/main">
+                  <a:graphicData uri="http://schemas.microsoft.com/office/word/2010/wordprocessingGroup">
+                    <wpg:wgp>
+                      <wpg:cNvGrpSpPr/>
+                      <wpg:grpSpPr>
+                        <a:xfrm>
+                          <a:off x="0" y="0"/>
+                          <a:ext cx="4499610" cy="3590925"/>
+                          <a:chOff x="0" y="0"/>
+                          <a:chExt cx="4499610" cy="3590925"/>
+                        </a:xfrm>
+                      </wpg:grpSpPr>
+                      <wps:wsp>
+                        <wps:cNvPr id="66" name="TextBox 65">
+                          <a:extLst>
+                            <a:ext uri="{FF2B5EF4-FFF2-40B4-BE49-F238E27FC236}">
+                              <a16:creationId xmlns:a16="http://schemas.microsoft.com/office/drawing/2014/main" id="{3E9AC271-4005-46DC-A1D5-BFA9A4E4FC28}"/>
+                            </a:ext>
+                          </a:extLst>
+                        </wps:cNvPr>
+                        <wps:cNvSpPr txBox="1"/>
+                        <wps:spPr>
+                          <a:xfrm>
+                            <a:off x="1905000" y="0"/>
+                            <a:ext cx="1145136" cy="246221"/>
+                          </a:xfrm>
+                          <a:prstGeom prst="rect">
+                            <a:avLst/>
+                          </a:prstGeom>
+                          <a:gradFill>
+                            <a:gsLst>
+                              <a:gs pos="41000">
+                                <a:srgbClr val="C00000"/>
+                              </a:gs>
+                              <a:gs pos="100000">
+                                <a:srgbClr val="54849A">
+                                  <a:shade val="90000"/>
+                                  <a:lumMod val="84000"/>
+                                </a:srgbClr>
+                              </a:gs>
+                            </a:gsLst>
+                            <a:lin ang="5400000" scaled="0"/>
+                          </a:gradFill>
+                        </wps:spPr>
+                        <wps:txbx>
+                          <w:txbxContent>
+                            <w:p>
+                              <w:pPr>
+                                <w:pStyle w:val="NormalWeb"/>
+                                <w:spacing w:before="0" w:beforeAutospacing="0" w:after="0" w:afterAutospacing="0"/>
+                                <w:jc w:val="center"/>
+                              </w:pPr>
+                              <w:r>
+                                <w:rPr>
+                                  <w:rFonts w:ascii="Century Gothic" w:eastAsia="+mn-ea" w:hAnsi="Century Gothic" w:cs="+mn-cs"/>
+                                  <w:color w:val="FFFFFF"/>
+                                  <w:kern w:val="24"/>
+                                  <w:sz w:val="20"/>
+                                  <w:szCs w:val="20"/>
+                                </w:rPr>
+                                <w:t>LOG IN PAGE</w:t>
+                              </w:r>
+                            </w:p>
+                          </w:txbxContent>
+                        </wps:txbx>
+                        <wps:bodyPr wrap="square" rtlCol="1">
+                          <a:spAutoFit/>
+                        </wps:bodyPr>
+                      </wps:wsp>
+                      <wps:wsp>
+                        <wps:cNvPr id="67" name="TextBox 66">
+                          <a:extLst>
+                            <a:ext uri="{FF2B5EF4-FFF2-40B4-BE49-F238E27FC236}">
+                              <a16:creationId xmlns:a16="http://schemas.microsoft.com/office/drawing/2014/main" id="{95401649-F7CE-41B8-A39F-83627856A46E}"/>
+                            </a:ext>
+                          </a:extLst>
+                        </wps:cNvPr>
+                        <wps:cNvSpPr txBox="1"/>
+                        <wps:spPr>
+                          <a:xfrm>
+                            <a:off x="3771900" y="1310640"/>
+                            <a:ext cx="727710" cy="245745"/>
+                          </a:xfrm>
+                          <a:prstGeom prst="rect">
+                            <a:avLst/>
+                          </a:prstGeom>
+                          <a:gradFill>
+                            <a:gsLst>
+                              <a:gs pos="41000">
+                                <a:srgbClr val="C00000"/>
+                              </a:gs>
+                              <a:gs pos="100000">
+                                <a:srgbClr val="54849A">
+                                  <a:shade val="90000"/>
+                                  <a:lumMod val="84000"/>
+                                </a:srgbClr>
+                              </a:gs>
+                            </a:gsLst>
+                            <a:lin ang="5400000" scaled="0"/>
+                          </a:gradFill>
+                        </wps:spPr>
+                        <wps:txbx>
+                          <w:txbxContent>
+                            <w:p>
+                              <w:pPr>
+                                <w:pStyle w:val="NormalWeb"/>
+                                <w:spacing w:before="0" w:beforeAutospacing="0" w:after="0" w:afterAutospacing="0"/>
+                              </w:pPr>
+                              <w:r>
+                                <w:rPr>
+                                  <w:rFonts w:ascii="Century Gothic" w:eastAsia="+mn-ea" w:hAnsi="Century Gothic" w:cs="+mn-cs"/>
+                                  <w:color w:val="FFFFFF"/>
+                                  <w:kern w:val="24"/>
+                                  <w:sz w:val="20"/>
+                                  <w:szCs w:val="20"/>
+                                </w:rPr>
+                                <w:t>REPORTS</w:t>
+                              </w:r>
+                            </w:p>
+                          </w:txbxContent>
+                        </wps:txbx>
+                        <wps:bodyPr wrap="square" rtlCol="1">
+                          <a:spAutoFit/>
+                        </wps:bodyPr>
+                      </wps:wsp>
+                      <wps:wsp>
+                        <wps:cNvPr id="68" name="TextBox 67">
+                          <a:extLst>
+                            <a:ext uri="{FF2B5EF4-FFF2-40B4-BE49-F238E27FC236}">
+                              <a16:creationId xmlns:a16="http://schemas.microsoft.com/office/drawing/2014/main" id="{4ADE28A0-A513-4A3F-AE84-09DDAA2EE107}"/>
+                            </a:ext>
+                          </a:extLst>
+                        </wps:cNvPr>
+                        <wps:cNvSpPr txBox="1"/>
+                        <wps:spPr>
+                          <a:xfrm>
+                            <a:off x="0" y="1310640"/>
+                            <a:ext cx="1269365" cy="400050"/>
+                          </a:xfrm>
+                          <a:prstGeom prst="rect">
+                            <a:avLst/>
+                          </a:prstGeom>
+                          <a:gradFill>
+                            <a:gsLst>
+                              <a:gs pos="41000">
+                                <a:srgbClr val="C00000"/>
+                              </a:gs>
+                              <a:gs pos="100000">
+                                <a:srgbClr val="54849A">
+                                  <a:shade val="90000"/>
+                                  <a:lumMod val="84000"/>
+                                </a:srgbClr>
+                              </a:gs>
+                            </a:gsLst>
+                            <a:lin ang="5400000" scaled="0"/>
+                          </a:gradFill>
+                        </wps:spPr>
+                        <wps:txbx>
+                          <w:txbxContent>
+                            <w:p>
+                              <w:pPr>
+                                <w:pStyle w:val="NormalWeb"/>
+                                <w:spacing w:before="0" w:beforeAutospacing="0" w:after="0" w:afterAutospacing="0"/>
+                                <w:jc w:val="center"/>
+                              </w:pPr>
+                              <w:r>
+                                <w:rPr>
+                                  <w:rFonts w:ascii="Century Gothic" w:eastAsia="+mn-ea" w:hAnsi="Century Gothic" w:cs="+mn-cs"/>
+                                  <w:color w:val="FFFFFF"/>
+                                  <w:kern w:val="24"/>
+                                  <w:sz w:val="20"/>
+                                  <w:szCs w:val="20"/>
+                                </w:rPr>
+                                <w:t>SEARCH EXISTING CUSTOMER</w:t>
+                              </w:r>
+                            </w:p>
+                          </w:txbxContent>
+                        </wps:txbx>
+                        <wps:bodyPr wrap="square" rtlCol="1">
+                          <a:spAutoFit/>
+                        </wps:bodyPr>
+                      </wps:wsp>
+                      <wps:wsp>
+                        <wps:cNvPr id="69" name="חץ: למטה 68">
+                          <a:extLst>
+                            <a:ext uri="{FF2B5EF4-FFF2-40B4-BE49-F238E27FC236}">
+                              <a16:creationId xmlns:a16="http://schemas.microsoft.com/office/drawing/2014/main" id="{E367D5EA-9C97-4485-84B3-49A7375C297B}"/>
+                            </a:ext>
+                          </a:extLst>
+                        </wps:cNvPr>
+                        <wps:cNvSpPr/>
+                        <wps:spPr>
+                          <a:xfrm>
+                            <a:off x="2407920" y="251460"/>
+                            <a:ext cx="173355" cy="154940"/>
+                          </a:xfrm>
+                          <a:prstGeom prst="downArrow">
+                            <a:avLst/>
+                          </a:prstGeom>
+                          <a:gradFill>
+                            <a:gsLst>
+                              <a:gs pos="41000">
+                                <a:srgbClr val="C00000"/>
+                              </a:gs>
+                              <a:gs pos="100000">
+                                <a:srgbClr val="54849A">
+                                  <a:shade val="90000"/>
+                                  <a:lumMod val="84000"/>
+                                </a:srgbClr>
+                              </a:gs>
+                            </a:gsLst>
+                            <a:lin ang="5400000" scaled="0"/>
+                          </a:gradFill>
+                          <a:ln w="19050" cap="rnd" cmpd="sng" algn="ctr">
+                            <a:solidFill>
+                              <a:srgbClr val="B01513">
+                                <a:shade val="50000"/>
+                              </a:srgbClr>
+                            </a:solidFill>
+                            <a:prstDash val="solid"/>
+                          </a:ln>
+                          <a:effectLst/>
+                        </wps:spPr>
+                        <wps:bodyPr rtlCol="1" anchor="ctr"/>
+                      </wps:wsp>
+                      <wps:wsp>
+                        <wps:cNvPr id="70" name="TextBox 69">
+                          <a:extLst>
+                            <a:ext uri="{FF2B5EF4-FFF2-40B4-BE49-F238E27FC236}">
+                              <a16:creationId xmlns:a16="http://schemas.microsoft.com/office/drawing/2014/main" id="{9688578D-A696-4A2C-A661-2EF7AB93D31B}"/>
+                            </a:ext>
+                          </a:extLst>
+                        </wps:cNvPr>
+                        <wps:cNvSpPr txBox="1"/>
+                        <wps:spPr>
+                          <a:xfrm>
+                            <a:off x="2827020" y="883920"/>
+                            <a:ext cx="1245235" cy="245745"/>
+                          </a:xfrm>
+                          <a:prstGeom prst="rect">
+                            <a:avLst/>
+                          </a:prstGeom>
+                          <a:gradFill>
+                            <a:gsLst>
+                              <a:gs pos="41000">
+                                <a:srgbClr val="C00000"/>
+                              </a:gs>
+                              <a:gs pos="100000">
+                                <a:srgbClr val="54849A">
+                                  <a:shade val="90000"/>
+                                  <a:lumMod val="84000"/>
+                                </a:srgbClr>
+                              </a:gs>
+                            </a:gsLst>
+                            <a:lin ang="5400000" scaled="0"/>
+                          </a:gradFill>
+                        </wps:spPr>
+                        <wps:txbx>
+                          <w:txbxContent>
+                            <w:p>
+                              <w:pPr>
+                                <w:pStyle w:val="NormalWeb"/>
+                                <w:spacing w:before="0" w:beforeAutospacing="0" w:after="0" w:afterAutospacing="0"/>
+                              </w:pPr>
+                              <w:r>
+                                <w:rPr>
+                                  <w:rFonts w:ascii="Century Gothic" w:eastAsia="+mn-ea" w:hAnsi="Century Gothic" w:cs="+mn-cs"/>
+                                  <w:color w:val="FFFFFF"/>
+                                  <w:kern w:val="24"/>
+                                  <w:sz w:val="20"/>
+                                  <w:szCs w:val="20"/>
+                                </w:rPr>
+                                <w:t>MANAGER MENU</w:t>
+                              </w:r>
+                            </w:p>
+                          </w:txbxContent>
+                        </wps:txbx>
+                        <wps:bodyPr wrap="square" rtlCol="1">
+                          <a:spAutoFit/>
+                        </wps:bodyPr>
+                      </wps:wsp>
+                      <wps:wsp>
+                        <wps:cNvPr id="71" name="TextBox 70">
+                          <a:extLst>
+                            <a:ext uri="{FF2B5EF4-FFF2-40B4-BE49-F238E27FC236}">
+                              <a16:creationId xmlns:a16="http://schemas.microsoft.com/office/drawing/2014/main" id="{7F74631E-D422-46BF-8CCA-19163EFCC520}"/>
+                            </a:ext>
+                          </a:extLst>
+                        </wps:cNvPr>
+                        <wps:cNvSpPr txBox="1"/>
+                        <wps:spPr>
+                          <a:xfrm>
+                            <a:off x="960120" y="876300"/>
+                            <a:ext cx="1238885" cy="245745"/>
+                          </a:xfrm>
+                          <a:prstGeom prst="rect">
+                            <a:avLst/>
+                          </a:prstGeom>
+                          <a:gradFill>
+                            <a:gsLst>
+                              <a:gs pos="41000">
+                                <a:srgbClr val="C00000"/>
+                              </a:gs>
+                              <a:gs pos="100000">
+                                <a:srgbClr val="54849A">
+                                  <a:shade val="90000"/>
+                                  <a:lumMod val="84000"/>
+                                </a:srgbClr>
+                              </a:gs>
+                            </a:gsLst>
+                            <a:lin ang="5400000" scaled="0"/>
+                          </a:gradFill>
+                        </wps:spPr>
+                        <wps:txbx>
+                          <w:txbxContent>
+                            <w:p>
+                              <w:pPr>
+                                <w:pStyle w:val="NormalWeb"/>
+                                <w:spacing w:before="0" w:beforeAutospacing="0" w:after="0" w:afterAutospacing="0"/>
+                              </w:pPr>
+                              <w:r>
+                                <w:rPr>
+                                  <w:rFonts w:ascii="Century Gothic" w:eastAsia="+mn-ea" w:hAnsi="Century Gothic" w:cs="+mn-cs"/>
+                                  <w:color w:val="FFFFFF"/>
+                                  <w:kern w:val="24"/>
+                                  <w:sz w:val="20"/>
+                                  <w:szCs w:val="20"/>
+                                </w:rPr>
+                                <w:t>EMPLOYEE MENU</w:t>
+                              </w:r>
+                            </w:p>
+                          </w:txbxContent>
+                        </wps:txbx>
+                        <wps:bodyPr wrap="square" rtlCol="1">
+                          <a:spAutoFit/>
+                        </wps:bodyPr>
+                      </wps:wsp>
+                      <wps:wsp>
+                        <wps:cNvPr id="72" name="TextBox 71">
+                          <a:extLst>
+                            <a:ext uri="{FF2B5EF4-FFF2-40B4-BE49-F238E27FC236}">
+                              <a16:creationId xmlns:a16="http://schemas.microsoft.com/office/drawing/2014/main" id="{6A1D6270-E39B-479F-8714-EF5F6A0D4A9E}"/>
+                            </a:ext>
+                          </a:extLst>
+                        </wps:cNvPr>
+                        <wps:cNvSpPr txBox="1"/>
+                        <wps:spPr>
+                          <a:xfrm>
+                            <a:off x="1341120" y="1905000"/>
+                            <a:ext cx="1139825" cy="400050"/>
+                          </a:xfrm>
+                          <a:prstGeom prst="rect">
+                            <a:avLst/>
+                          </a:prstGeom>
+                          <a:gradFill>
+                            <a:gsLst>
+                              <a:gs pos="41000">
+                                <a:srgbClr val="C00000"/>
+                              </a:gs>
+                              <a:gs pos="100000">
+                                <a:srgbClr val="54849A">
+                                  <a:shade val="90000"/>
+                                  <a:lumMod val="84000"/>
+                                </a:srgbClr>
+                              </a:gs>
+                            </a:gsLst>
+                            <a:lin ang="5400000" scaled="0"/>
+                          </a:gradFill>
+                        </wps:spPr>
+                        <wps:txbx>
+                          <w:txbxContent>
+                            <w:p>
+                              <w:pPr>
+                                <w:pStyle w:val="NormalWeb"/>
+                                <w:spacing w:before="0" w:beforeAutospacing="0" w:after="0" w:afterAutospacing="0"/>
+                                <w:jc w:val="center"/>
+                              </w:pPr>
+                              <w:r>
+                                <w:rPr>
+                                  <w:rFonts w:ascii="Century Gothic" w:eastAsia="+mn-ea" w:hAnsi="Century Gothic" w:cs="+mn-cs"/>
+                                  <w:color w:val="FFFFFF"/>
+                                  <w:kern w:val="24"/>
+                                  <w:sz w:val="20"/>
+                                  <w:szCs w:val="20"/>
+                                </w:rPr>
+                                <w:t>NEW CUSTOMER</w:t>
+                              </w:r>
+                            </w:p>
+                          </w:txbxContent>
+                        </wps:txbx>
+                        <wps:bodyPr wrap="square" rtlCol="1">
+                          <a:spAutoFit/>
+                        </wps:bodyPr>
+                      </wps:wsp>
+                      <wps:wsp>
+                        <wps:cNvPr id="73" name="TextBox 72">
+                          <a:extLst>
+                            <a:ext uri="{FF2B5EF4-FFF2-40B4-BE49-F238E27FC236}">
+                              <a16:creationId xmlns:a16="http://schemas.microsoft.com/office/drawing/2014/main" id="{F5F8A7CF-039D-4F9F-80CE-7A9BC47E9BD4}"/>
+                            </a:ext>
+                          </a:extLst>
+                        </wps:cNvPr>
+                        <wps:cNvSpPr txBox="1"/>
+                        <wps:spPr>
+                          <a:xfrm>
+                            <a:off x="1333500" y="1310640"/>
+                            <a:ext cx="1139825" cy="400050"/>
+                          </a:xfrm>
+                          <a:prstGeom prst="rect">
+                            <a:avLst/>
+                          </a:prstGeom>
+                          <a:gradFill>
+                            <a:gsLst>
+                              <a:gs pos="41000">
+                                <a:srgbClr val="C00000"/>
+                              </a:gs>
+                              <a:gs pos="100000">
+                                <a:srgbClr val="54849A">
+                                  <a:shade val="90000"/>
+                                  <a:lumMod val="84000"/>
+                                </a:srgbClr>
+                              </a:gs>
+                            </a:gsLst>
+                            <a:lin ang="5400000" scaled="0"/>
+                          </a:gradFill>
+                        </wps:spPr>
+                        <wps:txbx>
+                          <w:txbxContent>
+                            <w:p>
+                              <w:pPr>
+                                <w:pStyle w:val="NormalWeb"/>
+                                <w:spacing w:before="0" w:beforeAutospacing="0" w:after="0" w:afterAutospacing="0"/>
+                                <w:jc w:val="center"/>
+                              </w:pPr>
+                              <w:r>
+                                <w:rPr>
+                                  <w:rFonts w:ascii="Century Gothic" w:eastAsia="+mn-ea" w:hAnsi="Century Gothic" w:cs="+mn-cs"/>
+                                  <w:color w:val="FFFFFF"/>
+                                  <w:kern w:val="24"/>
+                                  <w:sz w:val="20"/>
+                                  <w:szCs w:val="20"/>
+                                </w:rPr>
+                                <w:t>OPPORTUNITIES TABLE</w:t>
+                              </w:r>
+                            </w:p>
+                          </w:txbxContent>
+                        </wps:txbx>
+                        <wps:bodyPr wrap="square" rtlCol="1">
+                          <a:spAutoFit/>
+                        </wps:bodyPr>
+                      </wps:wsp>
+                      <wps:wsp>
+                        <wps:cNvPr id="74" name="TextBox 73">
+                          <a:extLst>
+                            <a:ext uri="{FF2B5EF4-FFF2-40B4-BE49-F238E27FC236}">
+                              <a16:creationId xmlns:a16="http://schemas.microsoft.com/office/drawing/2014/main" id="{5B7664CA-F49A-4C12-8981-088981552FC3}"/>
+                            </a:ext>
+                          </a:extLst>
+                        </wps:cNvPr>
+                        <wps:cNvSpPr txBox="1"/>
+                        <wps:spPr>
+                          <a:xfrm>
+                            <a:off x="2705100" y="1318260"/>
+                            <a:ext cx="939165" cy="400050"/>
+                          </a:xfrm>
+                          <a:prstGeom prst="rect">
+                            <a:avLst/>
+                          </a:prstGeom>
+                          <a:gradFill>
+                            <a:gsLst>
+                              <a:gs pos="41000">
+                                <a:srgbClr val="C00000"/>
+                              </a:gs>
+                              <a:gs pos="100000">
+                                <a:srgbClr val="54849A">
+                                  <a:shade val="90000"/>
+                                  <a:lumMod val="84000"/>
+                                </a:srgbClr>
+                              </a:gs>
+                            </a:gsLst>
+                            <a:lin ang="5400000" scaled="0"/>
+                          </a:gradFill>
+                        </wps:spPr>
+                        <wps:txbx>
+                          <w:txbxContent>
+                            <w:p>
+                              <w:pPr>
+                                <w:pStyle w:val="NormalWeb"/>
+                                <w:spacing w:before="0" w:beforeAutospacing="0" w:after="0" w:afterAutospacing="0"/>
+                                <w:jc w:val="center"/>
+                              </w:pPr>
+                              <w:r>
+                                <w:rPr>
+                                  <w:rFonts w:ascii="Century Gothic" w:eastAsia="+mn-ea" w:hAnsi="Century Gothic" w:cs="+mn-cs"/>
+                                  <w:color w:val="FFFFFF"/>
+                                  <w:kern w:val="24"/>
+                                  <w:sz w:val="20"/>
+                                  <w:szCs w:val="20"/>
+                                </w:rPr>
+                                <w:t>REPRICING PRODUCTS</w:t>
+                              </w:r>
+                            </w:p>
+                          </w:txbxContent>
+                        </wps:txbx>
+                        <wps:bodyPr wrap="square" rtlCol="1">
+                          <a:spAutoFit/>
+                        </wps:bodyPr>
+                      </wps:wsp>
+                      <wps:wsp>
+                        <wps:cNvPr id="75" name="TextBox 74">
+                          <a:extLst>
+                            <a:ext uri="{FF2B5EF4-FFF2-40B4-BE49-F238E27FC236}">
+                              <a16:creationId xmlns:a16="http://schemas.microsoft.com/office/drawing/2014/main" id="{467C39AC-7221-439A-810C-1A5A698489AE}"/>
+                            </a:ext>
+                          </a:extLst>
+                        </wps:cNvPr>
+                        <wps:cNvSpPr txBox="1"/>
+                        <wps:spPr>
+                          <a:xfrm>
+                            <a:off x="1905000" y="434340"/>
+                            <a:ext cx="1170305" cy="245745"/>
+                          </a:xfrm>
+                          <a:prstGeom prst="rect">
+                            <a:avLst/>
+                          </a:prstGeom>
+                          <a:gradFill>
+                            <a:gsLst>
+                              <a:gs pos="41000">
+                                <a:srgbClr val="C00000"/>
+                              </a:gs>
+                              <a:gs pos="100000">
+                                <a:srgbClr val="54849A">
+                                  <a:shade val="90000"/>
+                                  <a:lumMod val="84000"/>
+                                </a:srgbClr>
+                              </a:gs>
+                            </a:gsLst>
+                            <a:lin ang="5400000" scaled="0"/>
+                          </a:gradFill>
+                        </wps:spPr>
+                        <wps:txbx>
+                          <w:txbxContent>
+                            <w:p>
+                              <w:pPr>
+                                <w:pStyle w:val="NormalWeb"/>
+                                <w:spacing w:before="0" w:beforeAutospacing="0" w:after="0" w:afterAutospacing="0"/>
+                              </w:pPr>
+                              <w:r>
+                                <w:rPr>
+                                  <w:rFonts w:ascii="Century Gothic" w:eastAsia="+mn-ea" w:hAnsi="Century Gothic" w:cs="+mn-cs"/>
+                                  <w:color w:val="FFFFFF"/>
+                                  <w:kern w:val="24"/>
+                                  <w:sz w:val="20"/>
+                                  <w:szCs w:val="20"/>
+                                </w:rPr>
+                                <w:t>USER TYPE PAGE</w:t>
+                              </w:r>
+                            </w:p>
+                          </w:txbxContent>
+                        </wps:txbx>
+                        <wps:bodyPr wrap="square" rtlCol="1">
+                          <a:spAutoFit/>
+                        </wps:bodyPr>
+                      </wps:wsp>
+                      <wps:wsp>
+                        <wps:cNvPr id="76" name="TextBox 75">
+                          <a:extLst>
+                            <a:ext uri="{FF2B5EF4-FFF2-40B4-BE49-F238E27FC236}">
+                              <a16:creationId xmlns:a16="http://schemas.microsoft.com/office/drawing/2014/main" id="{0212BCF8-FB2D-4E7C-8180-61CC7368894A}"/>
+                            </a:ext>
+                          </a:extLst>
+                        </wps:cNvPr>
+                        <wps:cNvSpPr txBox="1"/>
+                        <wps:spPr>
+                          <a:xfrm>
+                            <a:off x="0" y="1897380"/>
+                            <a:ext cx="1269365" cy="400050"/>
+                          </a:xfrm>
+                          <a:prstGeom prst="rect">
+                            <a:avLst/>
+                          </a:prstGeom>
+                          <a:gradFill>
+                            <a:gsLst>
+                              <a:gs pos="41000">
+                                <a:srgbClr val="C00000"/>
+                              </a:gs>
+                              <a:gs pos="100000">
+                                <a:srgbClr val="54849A">
+                                  <a:shade val="90000"/>
+                                  <a:lumMod val="84000"/>
+                                </a:srgbClr>
+                              </a:gs>
+                            </a:gsLst>
+                            <a:lin ang="5400000" scaled="0"/>
+                          </a:gradFill>
+                        </wps:spPr>
+                        <wps:txbx>
+                          <w:txbxContent>
+                            <w:p>
+                              <w:pPr>
+                                <w:pStyle w:val="NormalWeb"/>
+                                <w:spacing w:before="0" w:beforeAutospacing="0" w:after="0" w:afterAutospacing="0"/>
+                                <w:jc w:val="center"/>
+                              </w:pPr>
+                              <w:r>
+                                <w:rPr>
+                                  <w:rFonts w:ascii="Century Gothic" w:eastAsia="+mn-ea" w:hAnsi="Century Gothic" w:cs="+mn-cs"/>
+                                  <w:color w:val="FFFFFF"/>
+                                  <w:kern w:val="24"/>
+                                  <w:sz w:val="20"/>
+                                  <w:szCs w:val="20"/>
+                                </w:rPr>
+                                <w:t>EXISTING CUSTOMER</w:t>
+                              </w:r>
+                            </w:p>
+                          </w:txbxContent>
+                        </wps:txbx>
+                        <wps:bodyPr wrap="square" rtlCol="1">
+                          <a:spAutoFit/>
+                        </wps:bodyPr>
+                      </wps:wsp>
+                      <wps:wsp>
+                        <wps:cNvPr id="77" name="TextBox 76">
+                          <a:extLst>
+                            <a:ext uri="{FF2B5EF4-FFF2-40B4-BE49-F238E27FC236}">
+                              <a16:creationId xmlns:a16="http://schemas.microsoft.com/office/drawing/2014/main" id="{1976A7BF-B81D-4884-BAE3-01918E9E8783}"/>
+                            </a:ext>
+                          </a:extLst>
+                        </wps:cNvPr>
+                        <wps:cNvSpPr txBox="1"/>
+                        <wps:spPr>
+                          <a:xfrm>
+                            <a:off x="1493520" y="2491740"/>
+                            <a:ext cx="905510" cy="245745"/>
+                          </a:xfrm>
+                          <a:prstGeom prst="rect">
+                            <a:avLst/>
+                          </a:prstGeom>
+                          <a:gradFill>
+                            <a:gsLst>
+                              <a:gs pos="41000">
+                                <a:srgbClr val="C00000"/>
+                              </a:gs>
+                              <a:gs pos="100000">
+                                <a:srgbClr val="54849A">
+                                  <a:shade val="90000"/>
+                                  <a:lumMod val="84000"/>
+                                </a:srgbClr>
+                              </a:gs>
+                            </a:gsLst>
+                            <a:lin ang="5400000" scaled="0"/>
+                          </a:gradFill>
+                        </wps:spPr>
+                        <wps:txbx>
+                          <w:txbxContent>
+                            <w:p>
+                              <w:pPr>
+                                <w:pStyle w:val="NormalWeb"/>
+                                <w:spacing w:before="0" w:beforeAutospacing="0" w:after="0" w:afterAutospacing="0"/>
+                                <w:jc w:val="center"/>
+                              </w:pPr>
+                              <w:r>
+                                <w:rPr>
+                                  <w:rFonts w:ascii="Century Gothic" w:eastAsia="+mn-ea" w:hAnsi="Century Gothic" w:cs="+mn-cs"/>
+                                  <w:color w:val="FFFFFF"/>
+                                  <w:kern w:val="24"/>
+                                  <w:sz w:val="20"/>
+                                  <w:szCs w:val="20"/>
+                                </w:rPr>
+                                <w:t>NEXT STAGE</w:t>
+                              </w:r>
+                            </w:p>
+                          </w:txbxContent>
+                        </wps:txbx>
+                        <wps:bodyPr wrap="square" rtlCol="1">
+                          <a:spAutoFit/>
+                        </wps:bodyPr>
+                      </wps:wsp>
+                      <wps:wsp>
+                        <wps:cNvPr id="78" name="חץ: למטה 77">
+                          <a:extLst>
+                            <a:ext uri="{FF2B5EF4-FFF2-40B4-BE49-F238E27FC236}">
+                              <a16:creationId xmlns:a16="http://schemas.microsoft.com/office/drawing/2014/main" id="{74B029BE-7576-4220-B3C1-DE0360084B8C}"/>
+                            </a:ext>
+                          </a:extLst>
+                        </wps:cNvPr>
+                        <wps:cNvSpPr/>
+                        <wps:spPr>
+                          <a:xfrm>
+                            <a:off x="1866900" y="693420"/>
+                            <a:ext cx="173355" cy="154940"/>
+                          </a:xfrm>
+                          <a:prstGeom prst="downArrow">
+                            <a:avLst/>
+                          </a:prstGeom>
+                          <a:gradFill>
+                            <a:gsLst>
+                              <a:gs pos="41000">
+                                <a:srgbClr val="C00000"/>
+                              </a:gs>
+                              <a:gs pos="100000">
+                                <a:srgbClr val="54849A">
+                                  <a:shade val="90000"/>
+                                  <a:lumMod val="84000"/>
+                                </a:srgbClr>
+                              </a:gs>
+                            </a:gsLst>
+                            <a:lin ang="5400000" scaled="0"/>
+                          </a:gradFill>
+                          <a:ln w="19050" cap="rnd" cmpd="sng" algn="ctr">
+                            <a:solidFill>
+                              <a:srgbClr val="B01513">
+                                <a:shade val="50000"/>
+                              </a:srgbClr>
+                            </a:solidFill>
+                            <a:prstDash val="solid"/>
+                          </a:ln>
+                          <a:effectLst/>
+                        </wps:spPr>
+                        <wps:bodyPr rtlCol="1" anchor="ctr"/>
+                      </wps:wsp>
+                      <wps:wsp>
+                        <wps:cNvPr id="79" name="חץ: למטה 78">
+                          <a:extLst>
+                            <a:ext uri="{FF2B5EF4-FFF2-40B4-BE49-F238E27FC236}">
+                              <a16:creationId xmlns:a16="http://schemas.microsoft.com/office/drawing/2014/main" id="{2A6FE8A2-D028-4795-B059-9ED82DE3047C}"/>
+                            </a:ext>
+                          </a:extLst>
+                        </wps:cNvPr>
+                        <wps:cNvSpPr/>
+                        <wps:spPr>
+                          <a:xfrm>
+                            <a:off x="2941320" y="693420"/>
+                            <a:ext cx="173355" cy="154940"/>
+                          </a:xfrm>
+                          <a:prstGeom prst="downArrow">
+                            <a:avLst/>
+                          </a:prstGeom>
+                          <a:gradFill>
+                            <a:gsLst>
+                              <a:gs pos="41000">
+                                <a:srgbClr val="C00000"/>
+                              </a:gs>
+                              <a:gs pos="100000">
+                                <a:srgbClr val="54849A">
+                                  <a:shade val="90000"/>
+                                  <a:lumMod val="84000"/>
+                                </a:srgbClr>
+                              </a:gs>
+                            </a:gsLst>
+                            <a:lin ang="5400000" scaled="0"/>
+                          </a:gradFill>
+                          <a:ln w="19050" cap="rnd" cmpd="sng" algn="ctr">
+                            <a:solidFill>
+                              <a:srgbClr val="B01513">
+                                <a:shade val="50000"/>
+                              </a:srgbClr>
+                            </a:solidFill>
+                            <a:prstDash val="solid"/>
+                          </a:ln>
+                          <a:effectLst/>
+                        </wps:spPr>
+                        <wps:bodyPr rtlCol="1" anchor="ctr"/>
+                      </wps:wsp>
+                      <wps:wsp>
+                        <wps:cNvPr id="80" name="חץ: למטה 79">
+                          <a:extLst>
+                            <a:ext uri="{FF2B5EF4-FFF2-40B4-BE49-F238E27FC236}">
+                              <a16:creationId xmlns:a16="http://schemas.microsoft.com/office/drawing/2014/main" id="{E21991A0-61C6-48C9-92A9-D6130228495F}"/>
+                            </a:ext>
+                          </a:extLst>
+                        </wps:cNvPr>
+                        <wps:cNvSpPr/>
+                        <wps:spPr>
+                          <a:xfrm>
+                            <a:off x="2819400" y="1135380"/>
+                            <a:ext cx="173355" cy="154940"/>
+                          </a:xfrm>
+                          <a:prstGeom prst="downArrow">
+                            <a:avLst/>
+                          </a:prstGeom>
+                          <a:gradFill>
+                            <a:gsLst>
+                              <a:gs pos="41000">
+                                <a:srgbClr val="C00000"/>
+                              </a:gs>
+                              <a:gs pos="100000">
+                                <a:srgbClr val="54849A">
+                                  <a:shade val="90000"/>
+                                  <a:lumMod val="84000"/>
+                                </a:srgbClr>
+                              </a:gs>
+                            </a:gsLst>
+                            <a:lin ang="5400000" scaled="0"/>
+                          </a:gradFill>
+                          <a:ln w="19050" cap="rnd" cmpd="sng" algn="ctr">
+                            <a:solidFill>
+                              <a:srgbClr val="B01513">
+                                <a:shade val="50000"/>
+                              </a:srgbClr>
+                            </a:solidFill>
+                            <a:prstDash val="solid"/>
+                          </a:ln>
+                          <a:effectLst/>
+                        </wps:spPr>
+                        <wps:bodyPr rtlCol="1" anchor="ctr"/>
+                      </wps:wsp>
+                      <wps:wsp>
+                        <wps:cNvPr id="81" name="חץ: למטה 80">
+                          <a:extLst>
+                            <a:ext uri="{FF2B5EF4-FFF2-40B4-BE49-F238E27FC236}">
+                              <a16:creationId xmlns:a16="http://schemas.microsoft.com/office/drawing/2014/main" id="{37DD80D6-DD61-43CF-A50A-5CAA8C0A41A0}"/>
+                            </a:ext>
+                          </a:extLst>
+                        </wps:cNvPr>
+                        <wps:cNvSpPr/>
+                        <wps:spPr>
+                          <a:xfrm>
+                            <a:off x="3947160" y="1135380"/>
+                            <a:ext cx="173355" cy="154940"/>
+                          </a:xfrm>
+                          <a:prstGeom prst="downArrow">
+                            <a:avLst/>
+                          </a:prstGeom>
+                          <a:gradFill>
+                            <a:gsLst>
+                              <a:gs pos="41000">
+                                <a:srgbClr val="C00000"/>
+                              </a:gs>
+                              <a:gs pos="100000">
+                                <a:srgbClr val="54849A">
+                                  <a:shade val="90000"/>
+                                  <a:lumMod val="84000"/>
+                                </a:srgbClr>
+                              </a:gs>
+                            </a:gsLst>
+                            <a:lin ang="5400000" scaled="0"/>
+                          </a:gradFill>
+                          <a:ln w="19050" cap="rnd" cmpd="sng" algn="ctr">
+                            <a:solidFill>
+                              <a:srgbClr val="B01513">
+                                <a:shade val="50000"/>
+                              </a:srgbClr>
+                            </a:solidFill>
+                            <a:prstDash val="solid"/>
+                          </a:ln>
+                          <a:effectLst/>
+                        </wps:spPr>
+                        <wps:bodyPr rtlCol="1" anchor="ctr"/>
+                      </wps:wsp>
+                      <wps:wsp>
+                        <wps:cNvPr id="82" name="חץ: למטה 81">
+                          <a:extLst>
+                            <a:ext uri="{FF2B5EF4-FFF2-40B4-BE49-F238E27FC236}">
+                              <a16:creationId xmlns:a16="http://schemas.microsoft.com/office/drawing/2014/main" id="{6E5A9AF8-0373-4EAC-875E-97F47B93E021}"/>
+                            </a:ext>
+                          </a:extLst>
+                        </wps:cNvPr>
+                        <wps:cNvSpPr/>
+                        <wps:spPr>
+                          <a:xfrm>
+                            <a:off x="2080260" y="1135380"/>
+                            <a:ext cx="173355" cy="154940"/>
+                          </a:xfrm>
+                          <a:prstGeom prst="downArrow">
+                            <a:avLst/>
+                          </a:prstGeom>
+                          <a:gradFill>
+                            <a:gsLst>
+                              <a:gs pos="41000">
+                                <a:srgbClr val="C00000"/>
+                              </a:gs>
+                              <a:gs pos="100000">
+                                <a:srgbClr val="54849A">
+                                  <a:shade val="90000"/>
+                                  <a:lumMod val="84000"/>
+                                </a:srgbClr>
+                              </a:gs>
+                            </a:gsLst>
+                            <a:lin ang="5400000" scaled="0"/>
+                          </a:gradFill>
+                          <a:ln w="19050" cap="rnd" cmpd="sng" algn="ctr">
+                            <a:solidFill>
+                              <a:srgbClr val="B01513">
+                                <a:shade val="50000"/>
+                              </a:srgbClr>
+                            </a:solidFill>
+                            <a:prstDash val="solid"/>
+                          </a:ln>
+                          <a:effectLst/>
+                        </wps:spPr>
+                        <wps:bodyPr rtlCol="1" anchor="ctr"/>
+                      </wps:wsp>
+                      <wps:wsp>
+                        <wps:cNvPr id="83" name="חץ: למטה 82">
+                          <a:extLst>
+                            <a:ext uri="{FF2B5EF4-FFF2-40B4-BE49-F238E27FC236}">
+                              <a16:creationId xmlns:a16="http://schemas.microsoft.com/office/drawing/2014/main" id="{236A5849-23F3-404A-A0EE-7E616A023B32}"/>
+                            </a:ext>
+                          </a:extLst>
+                        </wps:cNvPr>
+                        <wps:cNvSpPr/>
+                        <wps:spPr>
+                          <a:xfrm>
+                            <a:off x="922020" y="1127760"/>
+                            <a:ext cx="173355" cy="154940"/>
+                          </a:xfrm>
+                          <a:prstGeom prst="downArrow">
+                            <a:avLst/>
+                          </a:prstGeom>
+                          <a:gradFill>
+                            <a:gsLst>
+                              <a:gs pos="41000">
+                                <a:srgbClr val="C00000"/>
+                              </a:gs>
+                              <a:gs pos="100000">
+                                <a:srgbClr val="54849A">
+                                  <a:shade val="90000"/>
+                                  <a:lumMod val="84000"/>
+                                </a:srgbClr>
+                              </a:gs>
+                            </a:gsLst>
+                            <a:lin ang="5400000" scaled="0"/>
+                          </a:gradFill>
+                          <a:ln w="19050" cap="rnd" cmpd="sng" algn="ctr">
+                            <a:solidFill>
+                              <a:srgbClr val="B01513">
+                                <a:shade val="50000"/>
+                              </a:srgbClr>
+                            </a:solidFill>
+                            <a:prstDash val="solid"/>
+                          </a:ln>
+                          <a:effectLst/>
+                        </wps:spPr>
+                        <wps:bodyPr rtlCol="1" anchor="ctr"/>
+                      </wps:wsp>
+                      <wps:wsp>
+                        <wps:cNvPr id="84" name="חץ: למטה 83">
+                          <a:extLst>
+                            <a:ext uri="{FF2B5EF4-FFF2-40B4-BE49-F238E27FC236}">
+                              <a16:creationId xmlns:a16="http://schemas.microsoft.com/office/drawing/2014/main" id="{E02EA269-E845-4E51-8D28-2821D5CF07F8}"/>
+                            </a:ext>
+                          </a:extLst>
+                        </wps:cNvPr>
+                        <wps:cNvSpPr/>
+                        <wps:spPr>
+                          <a:xfrm>
+                            <a:off x="1844040" y="1722120"/>
+                            <a:ext cx="173355" cy="154940"/>
+                          </a:xfrm>
+                          <a:prstGeom prst="downArrow">
+                            <a:avLst/>
+                          </a:prstGeom>
+                          <a:gradFill>
+                            <a:gsLst>
+                              <a:gs pos="41000">
+                                <a:srgbClr val="C00000"/>
+                              </a:gs>
+                              <a:gs pos="100000">
+                                <a:srgbClr val="54849A">
+                                  <a:shade val="90000"/>
+                                  <a:lumMod val="84000"/>
+                                </a:srgbClr>
+                              </a:gs>
+                            </a:gsLst>
+                            <a:lin ang="5400000" scaled="0"/>
+                          </a:gradFill>
+                          <a:ln w="19050" cap="rnd" cmpd="sng" algn="ctr">
+                            <a:solidFill>
+                              <a:srgbClr val="B01513">
+                                <a:shade val="50000"/>
+                              </a:srgbClr>
+                            </a:solidFill>
+                            <a:prstDash val="solid"/>
+                          </a:ln>
+                          <a:effectLst/>
+                        </wps:spPr>
+                        <wps:bodyPr rtlCol="1" anchor="ctr"/>
+                      </wps:wsp>
+                      <wps:wsp>
+                        <wps:cNvPr id="85" name="חץ: למטה 84">
+                          <a:extLst>
+                            <a:ext uri="{FF2B5EF4-FFF2-40B4-BE49-F238E27FC236}">
+                              <a16:creationId xmlns:a16="http://schemas.microsoft.com/office/drawing/2014/main" id="{F5209402-8B35-4613-97EC-F11B0F386812}"/>
+                            </a:ext>
+                          </a:extLst>
+                        </wps:cNvPr>
+                        <wps:cNvSpPr/>
+                        <wps:spPr>
+                          <a:xfrm>
+                            <a:off x="541020" y="1722120"/>
+                            <a:ext cx="173355" cy="154940"/>
+                          </a:xfrm>
+                          <a:prstGeom prst="downArrow">
+                            <a:avLst/>
+                          </a:prstGeom>
+                          <a:gradFill>
+                            <a:gsLst>
+                              <a:gs pos="41000">
+                                <a:srgbClr val="C00000"/>
+                              </a:gs>
+                              <a:gs pos="100000">
+                                <a:srgbClr val="54849A">
+                                  <a:shade val="90000"/>
+                                  <a:lumMod val="84000"/>
+                                </a:srgbClr>
+                              </a:gs>
+                            </a:gsLst>
+                            <a:lin ang="5400000" scaled="0"/>
+                          </a:gradFill>
+                          <a:ln w="19050" cap="rnd" cmpd="sng" algn="ctr">
+                            <a:solidFill>
+                              <a:srgbClr val="B01513">
+                                <a:shade val="50000"/>
+                              </a:srgbClr>
+                            </a:solidFill>
+                            <a:prstDash val="solid"/>
+                          </a:ln>
+                          <a:effectLst/>
+                        </wps:spPr>
+                        <wps:bodyPr rtlCol="1" anchor="ctr"/>
+                      </wps:wsp>
+                      <wps:wsp>
+                        <wps:cNvPr id="86" name="חץ: למטה 85">
+                          <a:extLst>
+                            <a:ext uri="{FF2B5EF4-FFF2-40B4-BE49-F238E27FC236}">
+                              <a16:creationId xmlns:a16="http://schemas.microsoft.com/office/drawing/2014/main" id="{B04A54B3-BA01-4D77-988B-A3C4E5B705D7}"/>
+                            </a:ext>
+                          </a:extLst>
+                        </wps:cNvPr>
+                        <wps:cNvSpPr/>
+                        <wps:spPr>
+                          <a:xfrm>
+                            <a:off x="1866900" y="2308860"/>
+                            <a:ext cx="173355" cy="154940"/>
+                          </a:xfrm>
+                          <a:prstGeom prst="downArrow">
+                            <a:avLst/>
+                          </a:prstGeom>
+                          <a:gradFill>
+                            <a:gsLst>
+                              <a:gs pos="41000">
+                                <a:srgbClr val="C00000"/>
+                              </a:gs>
+                              <a:gs pos="100000">
+                                <a:srgbClr val="54849A">
+                                  <a:shade val="90000"/>
+                                  <a:lumMod val="84000"/>
+                                </a:srgbClr>
+                              </a:gs>
+                            </a:gsLst>
+                            <a:lin ang="5400000" scaled="0"/>
+                          </a:gradFill>
+                          <a:ln w="19050" cap="rnd" cmpd="sng" algn="ctr">
+                            <a:solidFill>
+                              <a:srgbClr val="B01513">
+                                <a:shade val="50000"/>
+                              </a:srgbClr>
+                            </a:solidFill>
+                            <a:prstDash val="solid"/>
+                          </a:ln>
+                          <a:effectLst/>
+                        </wps:spPr>
+                        <wps:bodyPr rtlCol="1" anchor="ctr"/>
+                      </wps:wsp>
+                      <wps:wsp>
+                        <wps:cNvPr id="87" name="חץ: למטה 86">
+                          <a:extLst>
+                            <a:ext uri="{FF2B5EF4-FFF2-40B4-BE49-F238E27FC236}">
+                              <a16:creationId xmlns:a16="http://schemas.microsoft.com/office/drawing/2014/main" id="{BFAFD1D1-EF0F-40BE-A5C7-A6DA88DA79A4}"/>
+                            </a:ext>
+                          </a:extLst>
+                        </wps:cNvPr>
+                        <wps:cNvSpPr/>
+                        <wps:spPr>
+                          <a:xfrm rot="5400000">
+                            <a:off x="2423160" y="746760"/>
+                            <a:ext cx="220345" cy="563245"/>
+                          </a:xfrm>
+                          <a:prstGeom prst="downArrow">
+                            <a:avLst/>
+                          </a:prstGeom>
+                          <a:gradFill>
+                            <a:gsLst>
+                              <a:gs pos="41000">
+                                <a:srgbClr val="C00000"/>
+                              </a:gs>
+                              <a:gs pos="100000">
+                                <a:srgbClr val="54849A">
+                                  <a:shade val="90000"/>
+                                  <a:lumMod val="84000"/>
+                                </a:srgbClr>
+                              </a:gs>
+                            </a:gsLst>
+                            <a:lin ang="5400000" scaled="0"/>
+                          </a:gradFill>
+                          <a:ln w="19050" cap="rnd" cmpd="sng" algn="ctr">
+                            <a:solidFill>
+                              <a:srgbClr val="B01513">
+                                <a:shade val="50000"/>
+                              </a:srgbClr>
+                            </a:solidFill>
+                            <a:prstDash val="solid"/>
+                          </a:ln>
+                          <a:effectLst/>
+                        </wps:spPr>
+                        <wps:bodyPr rtlCol="1" anchor="ctr"/>
+                      </wps:wsp>
+                      <wps:wsp>
+                        <wps:cNvPr id="88" name="TextBox 87">
+                          <a:extLst>
+                            <a:ext uri="{FF2B5EF4-FFF2-40B4-BE49-F238E27FC236}">
+                              <a16:creationId xmlns:a16="http://schemas.microsoft.com/office/drawing/2014/main" id="{94DDEADD-CA52-469F-AF24-D357A249C3C1}"/>
+                            </a:ext>
+                          </a:extLst>
+                        </wps:cNvPr>
+                        <wps:cNvSpPr txBox="1"/>
+                        <wps:spPr>
+                          <a:xfrm>
+                            <a:off x="1493520" y="2926080"/>
+                            <a:ext cx="905510" cy="278130"/>
+                          </a:xfrm>
+                          <a:prstGeom prst="rect">
+                            <a:avLst/>
+                          </a:prstGeom>
+                          <a:gradFill>
+                            <a:gsLst>
+                              <a:gs pos="41000">
+                                <a:srgbClr val="C00000"/>
+                              </a:gs>
+                              <a:gs pos="100000">
+                                <a:srgbClr val="54849A">
+                                  <a:shade val="90000"/>
+                                  <a:lumMod val="84000"/>
+                                </a:srgbClr>
+                              </a:gs>
+                            </a:gsLst>
+                            <a:lin ang="5400000" scaled="0"/>
+                          </a:gradFill>
+                        </wps:spPr>
+                        <wps:txbx>
+                          <w:txbxContent>
+                            <w:p>
+                              <w:pPr>
+                                <w:pStyle w:val="NormalWeb"/>
+                                <w:spacing w:before="0" w:beforeAutospacing="0" w:after="0" w:afterAutospacing="0"/>
+                              </w:pPr>
+                              <w:r>
+                                <w:rPr>
+                                  <w:rFonts w:ascii="Century Gothic" w:eastAsia="+mn-ea" w:hAnsi="Century Gothic" w:cs="+mn-cs"/>
+                                  <w:color w:val="FFFFFF"/>
+                                  <w:kern w:val="24"/>
+                                </w:rPr>
+                                <w:t>PAYMENT</w:t>
+                              </w:r>
+                            </w:p>
+                          </w:txbxContent>
+                        </wps:txbx>
+                        <wps:bodyPr wrap="square" rtlCol="1">
+                          <a:spAutoFit/>
+                        </wps:bodyPr>
+                      </wps:wsp>
+                      <wps:wsp>
+                        <wps:cNvPr id="89" name="חץ: למטה 88">
+                          <a:extLst>
+                            <a:ext uri="{FF2B5EF4-FFF2-40B4-BE49-F238E27FC236}">
+                              <a16:creationId xmlns:a16="http://schemas.microsoft.com/office/drawing/2014/main" id="{ECCA7F3D-6AC4-412A-99DC-0DC9D31FEE75}"/>
+                            </a:ext>
+                          </a:extLst>
+                        </wps:cNvPr>
+                        <wps:cNvSpPr/>
+                        <wps:spPr>
+                          <a:xfrm>
+                            <a:off x="1866900" y="3177540"/>
+                            <a:ext cx="173355" cy="154940"/>
+                          </a:xfrm>
+                          <a:prstGeom prst="downArrow">
+                            <a:avLst/>
+                          </a:prstGeom>
+                          <a:gradFill>
+                            <a:gsLst>
+                              <a:gs pos="41000">
+                                <a:srgbClr val="C00000"/>
+                              </a:gs>
+                              <a:gs pos="100000">
+                                <a:srgbClr val="54849A">
+                                  <a:shade val="90000"/>
+                                  <a:lumMod val="84000"/>
+                                </a:srgbClr>
+                              </a:gs>
+                            </a:gsLst>
+                            <a:lin ang="5400000" scaled="0"/>
+                          </a:gradFill>
+                          <a:ln w="19050" cap="rnd" cmpd="sng" algn="ctr">
+                            <a:solidFill>
+                              <a:srgbClr val="B01513">
+                                <a:shade val="50000"/>
+                              </a:srgbClr>
+                            </a:solidFill>
+                            <a:prstDash val="solid"/>
+                          </a:ln>
+                          <a:effectLst/>
+                        </wps:spPr>
+                        <wps:bodyPr rtlCol="1" anchor="ctr"/>
+                      </wps:wsp>
+                      <wps:wsp>
+                        <wps:cNvPr id="90" name="TextBox 89">
+                          <a:extLst>
+                            <a:ext uri="{FF2B5EF4-FFF2-40B4-BE49-F238E27FC236}">
+                              <a16:creationId xmlns:a16="http://schemas.microsoft.com/office/drawing/2014/main" id="{AEF82107-F476-4A56-93D4-724848F939A7}"/>
+                            </a:ext>
+                          </a:extLst>
+                        </wps:cNvPr>
+                        <wps:cNvSpPr txBox="1"/>
+                        <wps:spPr>
+                          <a:xfrm>
+                            <a:off x="388620" y="2499360"/>
+                            <a:ext cx="905510" cy="245745"/>
+                          </a:xfrm>
+                          <a:prstGeom prst="rect">
+                            <a:avLst/>
+                          </a:prstGeom>
+                          <a:gradFill>
+                            <a:gsLst>
+                              <a:gs pos="41000">
+                                <a:srgbClr val="C00000"/>
+                              </a:gs>
+                              <a:gs pos="100000">
+                                <a:srgbClr val="54849A">
+                                  <a:shade val="90000"/>
+                                  <a:lumMod val="84000"/>
+                                </a:srgbClr>
+                              </a:gs>
+                            </a:gsLst>
+                            <a:lin ang="5400000" scaled="0"/>
+                          </a:gradFill>
+                        </wps:spPr>
+                        <wps:txbx>
+                          <w:txbxContent>
+                            <w:p>
+                              <w:pPr>
+                                <w:pStyle w:val="NormalWeb"/>
+                                <w:spacing w:before="0" w:beforeAutospacing="0" w:after="0" w:afterAutospacing="0"/>
+                                <w:jc w:val="center"/>
+                              </w:pPr>
+                              <w:r>
+                                <w:rPr>
+                                  <w:rFonts w:ascii="Century Gothic" w:eastAsia="+mn-ea" w:hAnsi="Century Gothic" w:cs="+mn-cs"/>
+                                  <w:color w:val="FFFFFF"/>
+                                  <w:kern w:val="24"/>
+                                  <w:sz w:val="20"/>
+                                  <w:szCs w:val="20"/>
+                                </w:rPr>
+                                <w:t>PRICES</w:t>
+                              </w:r>
+                            </w:p>
+                          </w:txbxContent>
+                        </wps:txbx>
+                        <wps:bodyPr wrap="square" rtlCol="1">
+                          <a:spAutoFit/>
+                        </wps:bodyPr>
+                      </wps:wsp>
+                      <wps:wsp>
+                        <wps:cNvPr id="91" name="חץ: למטה 90">
+                          <a:extLst>
+                            <a:ext uri="{FF2B5EF4-FFF2-40B4-BE49-F238E27FC236}">
+                              <a16:creationId xmlns:a16="http://schemas.microsoft.com/office/drawing/2014/main" id="{C00A6DDE-F4C4-4CB2-8BCB-2A0615FE6FD8}"/>
+                            </a:ext>
+                          </a:extLst>
+                        </wps:cNvPr>
+                        <wps:cNvSpPr/>
+                        <wps:spPr>
+                          <a:xfrm>
+                            <a:off x="1866900" y="2750820"/>
+                            <a:ext cx="173355" cy="154940"/>
+                          </a:xfrm>
+                          <a:prstGeom prst="downArrow">
+                            <a:avLst/>
+                          </a:prstGeom>
+                          <a:gradFill>
+                            <a:gsLst>
+                              <a:gs pos="41000">
+                                <a:srgbClr val="C00000"/>
+                              </a:gs>
+                              <a:gs pos="100000">
+                                <a:srgbClr val="54849A">
+                                  <a:shade val="90000"/>
+                                  <a:lumMod val="84000"/>
+                                </a:srgbClr>
+                              </a:gs>
+                            </a:gsLst>
+                            <a:lin ang="5400000" scaled="0"/>
+                          </a:gradFill>
+                          <a:ln w="19050" cap="rnd" cmpd="sng" algn="ctr">
+                            <a:solidFill>
+                              <a:srgbClr val="B01513">
+                                <a:shade val="50000"/>
+                              </a:srgbClr>
+                            </a:solidFill>
+                            <a:prstDash val="solid"/>
+                          </a:ln>
+                          <a:effectLst/>
+                        </wps:spPr>
+                        <wps:bodyPr rtlCol="1" anchor="ctr"/>
+                      </wps:wsp>
+                      <wps:wsp>
+                        <wps:cNvPr id="92" name="TextBox 91">
+                          <a:extLst>
+                            <a:ext uri="{FF2B5EF4-FFF2-40B4-BE49-F238E27FC236}">
+                              <a16:creationId xmlns:a16="http://schemas.microsoft.com/office/drawing/2014/main" id="{E5D8BAB4-CF0B-4148-955C-B3750F9A22FE}"/>
+                            </a:ext>
+                          </a:extLst>
+                        </wps:cNvPr>
+                        <wps:cNvSpPr txBox="1"/>
+                        <wps:spPr>
+                          <a:xfrm>
+                            <a:off x="1485900" y="3345180"/>
+                            <a:ext cx="905510" cy="245745"/>
+                          </a:xfrm>
+                          <a:prstGeom prst="rect">
+                            <a:avLst/>
+                          </a:prstGeom>
+                          <a:gradFill>
+                            <a:gsLst>
+                              <a:gs pos="41000">
+                                <a:srgbClr val="C00000"/>
+                              </a:gs>
+                              <a:gs pos="100000">
+                                <a:srgbClr val="54849A">
+                                  <a:shade val="90000"/>
+                                  <a:lumMod val="84000"/>
+                                </a:srgbClr>
+                              </a:gs>
+                            </a:gsLst>
+                            <a:lin ang="5400000" scaled="0"/>
+                          </a:gradFill>
+                        </wps:spPr>
+                        <wps:txbx>
+                          <w:txbxContent>
+                            <w:p>
+                              <w:pPr>
+                                <w:pStyle w:val="NormalWeb"/>
+                                <w:spacing w:before="0" w:beforeAutospacing="0" w:after="0" w:afterAutospacing="0"/>
+                                <w:jc w:val="center"/>
+                              </w:pPr>
+                              <w:r>
+                                <w:rPr>
+                                  <w:rFonts w:ascii="Century Gothic" w:eastAsia="+mn-ea" w:hAnsi="Century Gothic" w:cs="+mn-cs"/>
+                                  <w:color w:val="FFFFFF"/>
+                                  <w:kern w:val="24"/>
+                                  <w:sz w:val="20"/>
+                                  <w:szCs w:val="20"/>
+                                </w:rPr>
+                                <w:t>SUMMARY</w:t>
+                              </w:r>
+                            </w:p>
+                          </w:txbxContent>
+                        </wps:txbx>
+                        <wps:bodyPr wrap="square" rtlCol="1">
+                          <a:spAutoFit/>
+                        </wps:bodyPr>
+                      </wps:wsp>
+                      <wps:wsp>
+                        <wps:cNvPr id="93" name="TextBox 92">
+                          <a:extLst>
+                            <a:ext uri="{FF2B5EF4-FFF2-40B4-BE49-F238E27FC236}">
+                              <a16:creationId xmlns:a16="http://schemas.microsoft.com/office/drawing/2014/main" id="{26942756-B5EE-481B-A79A-A5D64FA97C0E}"/>
+                            </a:ext>
+                          </a:extLst>
+                        </wps:cNvPr>
+                        <wps:cNvSpPr txBox="1"/>
+                        <wps:spPr>
+                          <a:xfrm>
+                            <a:off x="0" y="876300"/>
+                            <a:ext cx="777875" cy="400050"/>
+                          </a:xfrm>
+                          <a:prstGeom prst="rect">
+                            <a:avLst/>
+                          </a:prstGeom>
+                          <a:gradFill>
+                            <a:gsLst>
+                              <a:gs pos="41000">
+                                <a:srgbClr val="C00000"/>
+                              </a:gs>
+                              <a:gs pos="100000">
+                                <a:srgbClr val="54849A">
+                                  <a:shade val="90000"/>
+                                  <a:lumMod val="84000"/>
+                                </a:srgbClr>
+                              </a:gs>
+                            </a:gsLst>
+                            <a:lin ang="5400000" scaled="0"/>
+                          </a:gradFill>
+                        </wps:spPr>
+                        <wps:txbx>
+                          <w:txbxContent>
+                            <w:p>
+                              <w:pPr>
+                                <w:pStyle w:val="NormalWeb"/>
+                                <w:spacing w:before="0" w:beforeAutospacing="0" w:after="0" w:afterAutospacing="0"/>
+                                <w:jc w:val="center"/>
+                              </w:pPr>
+                              <w:r>
+                                <w:rPr>
+                                  <w:rFonts w:ascii="Century Gothic" w:eastAsia="+mn-ea" w:hAnsi="Century Gothic" w:cs="+mn-cs"/>
+                                  <w:color w:val="FFFFFF"/>
+                                  <w:kern w:val="24"/>
+                                  <w:sz w:val="20"/>
+                                  <w:szCs w:val="20"/>
+                                </w:rPr>
+                                <w:t>SELF REPORTS</w:t>
+                              </w:r>
+                            </w:p>
+                          </w:txbxContent>
+                        </wps:txbx>
+                        <wps:bodyPr wrap="square" rtlCol="1">
+                          <a:spAutoFit/>
+                        </wps:bodyPr>
+                      </wps:wsp>
+                      <wps:wsp>
+                        <wps:cNvPr id="94" name="חץ: למטה 93">
+                          <a:extLst>
+                            <a:ext uri="{FF2B5EF4-FFF2-40B4-BE49-F238E27FC236}">
+                              <a16:creationId xmlns:a16="http://schemas.microsoft.com/office/drawing/2014/main" id="{4DFA2F88-0470-434B-888B-DEEE673FCF35}"/>
+                            </a:ext>
+                          </a:extLst>
+                        </wps:cNvPr>
+                        <wps:cNvSpPr/>
+                        <wps:spPr>
+                          <a:xfrm rot="5400000">
+                            <a:off x="781050" y="925830"/>
+                            <a:ext cx="173355" cy="154940"/>
+                          </a:xfrm>
+                          <a:prstGeom prst="downArrow">
+                            <a:avLst/>
+                          </a:prstGeom>
+                          <a:gradFill>
+                            <a:gsLst>
+                              <a:gs pos="41000">
+                                <a:srgbClr val="C00000"/>
+                              </a:gs>
+                              <a:gs pos="100000">
+                                <a:srgbClr val="54849A">
+                                  <a:shade val="90000"/>
+                                  <a:lumMod val="84000"/>
+                                </a:srgbClr>
+                              </a:gs>
+                            </a:gsLst>
+                            <a:lin ang="5400000" scaled="0"/>
+                          </a:gradFill>
+                          <a:ln w="19050" cap="rnd" cmpd="sng" algn="ctr">
+                            <a:solidFill>
+                              <a:srgbClr val="B01513">
+                                <a:shade val="50000"/>
+                              </a:srgbClr>
+                            </a:solidFill>
+                            <a:prstDash val="solid"/>
+                          </a:ln>
+                          <a:effectLst/>
+                        </wps:spPr>
+                        <wps:bodyPr rtlCol="1" anchor="ctr"/>
+                      </wps:wsp>
+                      <wps:wsp>
+                        <wps:cNvPr id="95" name="חץ: למטה 94">
+                          <a:extLst>
+                            <a:ext uri="{FF2B5EF4-FFF2-40B4-BE49-F238E27FC236}">
+                              <a16:creationId xmlns:a16="http://schemas.microsoft.com/office/drawing/2014/main" id="{0E0F98B5-8D3D-478D-8557-879BC0355A8F}"/>
+                            </a:ext>
+                          </a:extLst>
+                        </wps:cNvPr>
+                        <wps:cNvSpPr/>
+                        <wps:spPr>
+                          <a:xfrm rot="5400000">
+                            <a:off x="1314450" y="2556510"/>
+                            <a:ext cx="173355" cy="154940"/>
+                          </a:xfrm>
+                          <a:prstGeom prst="downArrow">
+                            <a:avLst/>
+                          </a:prstGeom>
+                          <a:gradFill>
+                            <a:gsLst>
+                              <a:gs pos="41000">
+                                <a:srgbClr val="C00000"/>
+                              </a:gs>
+                              <a:gs pos="100000">
+                                <a:srgbClr val="54849A">
+                                  <a:shade val="90000"/>
+                                  <a:lumMod val="84000"/>
+                                </a:srgbClr>
+                              </a:gs>
+                            </a:gsLst>
+                            <a:lin ang="5400000" scaled="0"/>
+                          </a:gradFill>
+                          <a:ln w="19050" cap="rnd" cmpd="sng" algn="ctr">
+                            <a:solidFill>
+                              <a:srgbClr val="B01513">
+                                <a:shade val="50000"/>
+                              </a:srgbClr>
+                            </a:solidFill>
+                            <a:prstDash val="solid"/>
+                          </a:ln>
+                          <a:effectLst/>
+                        </wps:spPr>
+                        <wps:bodyPr rtlCol="1" anchor="ctr"/>
+                      </wps:wsp>
+                      <wps:wsp>
+                        <wps:cNvPr id="37" name="TextBox 36">
+                          <a:extLst>
+                            <a:ext uri="{FF2B5EF4-FFF2-40B4-BE49-F238E27FC236}">
+                              <a16:creationId xmlns:a16="http://schemas.microsoft.com/office/drawing/2014/main" id="{F4CBBAA2-D239-4689-AE3C-86BEFE5667FE}"/>
+                            </a:ext>
+                          </a:extLst>
+                        </wps:cNvPr>
+                        <wps:cNvSpPr txBox="1"/>
+                        <wps:spPr>
+                          <a:xfrm>
+                            <a:off x="15240" y="541020"/>
+                            <a:ext cx="777875" cy="245745"/>
+                          </a:xfrm>
+                          <a:prstGeom prst="rect">
+                            <a:avLst/>
+                          </a:prstGeom>
+                          <a:gradFill>
+                            <a:gsLst>
+                              <a:gs pos="41000">
+                                <a:srgbClr val="C00000"/>
+                              </a:gs>
+                              <a:gs pos="100000">
+                                <a:srgbClr val="54849A">
+                                  <a:shade val="90000"/>
+                                  <a:lumMod val="84000"/>
+                                </a:srgbClr>
+                              </a:gs>
+                            </a:gsLst>
+                            <a:lin ang="5400000" scaled="0"/>
+                          </a:gradFill>
+                        </wps:spPr>
+                        <wps:txbx>
+                          <w:txbxContent>
+                            <w:p>
+                              <w:pPr>
+                                <w:pStyle w:val="NormalWeb"/>
+                                <w:spacing w:before="0" w:beforeAutospacing="0" w:after="0" w:afterAutospacing="0"/>
+                              </w:pPr>
+                              <w:r>
+                                <w:rPr>
+                                  <w:rFonts w:ascii="Century Gothic" w:eastAsia="+mn-ea" w:hAnsi="Century Gothic" w:cs="+mn-cs"/>
+                                  <w:color w:val="FFFFFF"/>
+                                  <w:kern w:val="24"/>
+                                  <w:sz w:val="20"/>
+                                  <w:szCs w:val="20"/>
+                                </w:rPr>
+                                <w:t>To Do List</w:t>
+                              </w:r>
+                            </w:p>
+                          </w:txbxContent>
+                        </wps:txbx>
+                        <wps:bodyPr wrap="square" rtlCol="1">
+                          <a:spAutoFit/>
+                        </wps:bodyPr>
+                      </wps:wsp>
+                      <wps:wsp>
+                        <wps:cNvPr id="38" name="חץ: למטה 37">
+                          <a:extLst>
+                            <a:ext uri="{FF2B5EF4-FFF2-40B4-BE49-F238E27FC236}">
+                              <a16:creationId xmlns:a16="http://schemas.microsoft.com/office/drawing/2014/main" id="{0C5E5824-8512-4E3D-B488-DED35E63E5F4}"/>
+                            </a:ext>
+                          </a:extLst>
+                        </wps:cNvPr>
+                        <wps:cNvSpPr/>
+                        <wps:spPr>
+                          <a:xfrm rot="7717306">
+                            <a:off x="861060" y="586740"/>
+                            <a:ext cx="241300" cy="226060"/>
+                          </a:xfrm>
+                          <a:prstGeom prst="downArrow">
+                            <a:avLst/>
+                          </a:prstGeom>
+                          <a:gradFill>
+                            <a:gsLst>
+                              <a:gs pos="41000">
+                                <a:srgbClr val="C00000"/>
+                              </a:gs>
+                              <a:gs pos="100000">
+                                <a:srgbClr val="54849A">
+                                  <a:shade val="90000"/>
+                                  <a:lumMod val="84000"/>
+                                </a:srgbClr>
+                              </a:gs>
+                            </a:gsLst>
+                            <a:lin ang="5400000" scaled="0"/>
+                          </a:gradFill>
+                          <a:ln w="19050" cap="rnd" cmpd="sng" algn="ctr">
+                            <a:solidFill>
+                              <a:srgbClr val="B01513">
+                                <a:shade val="50000"/>
+                              </a:srgbClr>
+                            </a:solidFill>
+                            <a:prstDash val="solid"/>
+                          </a:ln>
+                          <a:effectLst/>
+                        </wps:spPr>
+                        <wps:bodyPr rtlCol="1" anchor="ctr"/>
+                      </wps:wsp>
+                    </wpg:wgp>
+                  </a:graphicData>
+                </a:graphic>
+                <wp14:sizeRelV relativeFrom="margin">
+                  <wp14:pctHeight>0</wp14:pctHeight>
+                </wp14:sizeRelV>
+              </wp:anchor>
+            </w:drawing>
+          </mc:Choice>
+          <mc:Fallback>
+            <w:pict>
+              <v:group w14:anchorId="38E4F133" id="Group 3" o:spid="_x0000_s1026" style="position:absolute;left:0;text-align:left;margin-left:0;margin-top:.75pt;width:354.3pt;height:282.75pt;z-index:251692032;mso-position-horizontal:left;mso-position-horizontal-relative:margin;mso-height-relative:margin" coordsize="44996,35909" o:gfxdata="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">
+                <v:shapetype id="_x0000_t202" coordsize="21600,21600" o:spt="202" path="m,l,21600r21600,l21600,xe">
+                  <v:stroke joinstyle="miter"/>
+                  <v:path gradientshapeok="t" o:connecttype="rect"/>
+                </v:shapetype>
+                <v:shape id="TextBox 65" o:spid="_x0000_s1027" type="#_x0000_t202" style="position:absolute;left:19050;width:11451;height:2462;visibility:visible;mso-wrap-style:square;v-text-anchor:top" o:gfxdata="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" fillcolor="#c00000" stroked="f">
+                  <v:fill color2="#436a7b" colors="0 #c00000;26870f #c00000" focus="100%" type="gradient">
+                    <o:fill v:ext="view" type="gradientUnscaled"/>
+                  </v:fill>
+                  <v:textbox style="mso-fit-shape-to-text:t">
+                    <w:txbxContent>
+                      <w:p>
+                        <w:pPr>
+                          <w:pStyle w:val="NormalWeb"/>
+                          <w:spacing w:before="0" w:beforeAutospacing="0" w:after="0" w:afterAutospacing="0"/>
+                          <w:jc w:val="center"/>
+                        </w:pPr>
+                        <w:r>
+                          <w:rPr>
+                            <w:rFonts w:ascii="Century Gothic" w:eastAsia="+mn-ea" w:hAnsi="Century Gothic" w:cs="+mn-cs"/>
+                            <w:color w:val="FFFFFF"/>
+                            <w:kern w:val="24"/>
+                            <w:sz w:val="20"/>
+                            <w:szCs w:val="20"/>
+                          </w:rPr>
+                          <w:t>LOG IN PAGE</w:t>
+                        </w:r>
+                      </w:p>
+                    </w:txbxContent>
+                  </v:textbox>
+                </v:shape>
+                <v:shape id="TextBox 66" o:spid="_x0000_s1028" type="#_x0000_t202" style="position:absolute;left:37719;top:13106;width:7277;height:2457;visibility:visible;mso-wrap-style:square;v-text-anchor:top" o:gfxdata="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" fillcolor="#c00000" stroked="f">
+                  <v:fill color2="#436a7b" colors="0 #c00000;26870f #c00000" focus="100%" type="gradient">
+                    <o:fill v:ext="view" type="gradientUnscaled"/>
+                  </v:fill>
+                  <v:textbox style="mso-fit-shape-to-text:t">
+                    <w:txbxContent>
+                      <w:p>
+                        <w:pPr>
+                          <w:pStyle w:val="NormalWeb"/>
+                          <w:spacing w:before="0" w:beforeAutospacing="0" w:after="0" w:afterAutospacing="0"/>
+                        </w:pPr>
+                        <w:r>
+                          <w:rPr>
+                            <w:rFonts w:ascii="Century Gothic" w:eastAsia="+mn-ea" w:hAnsi="Century Gothic" w:cs="+mn-cs"/>
+                            <w:color w:val="FFFFFF"/>
+                            <w:kern w:val="24"/>
+                            <w:sz w:val="20"/>
+                            <w:szCs w:val="20"/>
+                          </w:rPr>
+                          <w:t>REPORTS</w:t>
+                        </w:r>
+                      </w:p>
+                    </w:txbxContent>
+                  </v:textbox>
+                </v:shape>
+                <v:shape id="TextBox 67" o:spid="_x0000_s1029" type="#_x0000_t202" style="position:absolute;top:13106;width:12693;height:4000;visibility:visible;mso-wrap-style:square;v-text-anchor:top" o:gfxdata="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" fillcolor="#c00000" stroked="f">
+                  <v:fill color2="#436a7b" colors="0 #c00000;26870f #c00000" focus="100%" type="gradient">
+                    <o:fill v:ext="view" type="gradientUnscaled"/>
+                  </v:fill>
+                  <v:textbox style="mso-fit-shape-to-text:t">
+                    <w:txbxContent>
+                      <w:p>
+                        <w:pPr>
+                          <w:pStyle w:val="NormalWeb"/>
+                          <w:spacing w:before="0" w:beforeAutospacing="0" w:after="0" w:afterAutospacing="0"/>
+                          <w:jc w:val="center"/>
+                        </w:pPr>
+                        <w:r>
+                          <w:rPr>
+                            <w:rFonts w:ascii="Century Gothic" w:eastAsia="+mn-ea" w:hAnsi="Century Gothic" w:cs="+mn-cs"/>
+                            <w:color w:val="FFFFFF"/>
+                            <w:kern w:val="24"/>
+                            <w:sz w:val="20"/>
+                            <w:szCs w:val="20"/>
+                          </w:rPr>
+                          <w:t>SEARCH EXISTING CUSTOMER</w:t>
+                        </w:r>
+                      </w:p>
+                    </w:txbxContent>
+                  </v:textbox>
+                </v:shape>
+                <v:shapetype id="_x0000_t67" coordsize="21600,21600" o:spt="67" adj="16200,5400" path="m0@0l@1@0@1,0@2,0@2@0,21600@0,10800,21600xe">
+                  <v:stroke joinstyle="miter"/>
+                  <v:formulas>
+                    <v:f eqn="val #0"/>
+                    <v:f eqn="val #1"/>
+                    <v:f eqn="sum height 0 #1"/>
+                    <v:f eqn="sum 10800 0 #1"/>
+                    <v:f eqn="sum width 0 #0"/>
+                    <v:f eqn="prod @4 @3 10800"/>
+                    <v:f eqn="sum width 0 @5"/>
+                  </v:formulas>
+                  <v:path o:connecttype="custom" o:connectlocs="10800,0;0,@0;10800,21600;21600,@0" o:connectangles="270,180,90,0" textboxrect="@1,0,@2,@6"/>
+                  <v:handles>
+                    <v:h position="#1,#0" xrange="0,10800" yrange="0,21600"/>
+                  </v:handles>
+                </v:shapetype>
+                <v:shape id="חץ: למטה 68" o:spid="_x0000_s1030" type="#_x0000_t67" style="position:absolute;left:24079;top:2514;width:1733;height:1550;visibility:visible;mso-wrap-style:square;v-text-anchor:middle" o:gfxdata="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" adj="10800" fillcolor="#c00000" strokecolor="#800c0b" strokeweight="1.5pt">
+                  <v:fill color2="#436a7b" colors="0 #c00000;26870f #c00000" focus="100%" type="gradient">
+                    <o:fill v:ext="view" type="gradientUnscaled"/>
+                  </v:fill>
+                  <v:stroke endcap="round"/>
+                </v:shape>
+                <v:shape id="TextBox 69" o:spid="_x0000_s1031" type="#_x0000_t202" style="position:absolute;left:28270;top:8839;width:12452;height:2457;visibility:visible;mso-wrap-style:square;v-text-anchor:top" o:gfxdata="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" fillcolor="#c00000" stroked="f">
+                  <v:fill color2="#436a7b" colors="0 #c00000;26870f #c00000" focus="100%" type="gradient">
+                    <o:fill v:ext="view" type="gradientUnscaled"/>
+                  </v:fill>
+                  <v:textbox style="mso-fit-shape-to-text:t">
+                    <w:txbxContent>
+                      <w:p>
+                        <w:pPr>
+                          <w:pStyle w:val="NormalWeb"/>
+                          <w:spacing w:before="0" w:beforeAutospacing="0" w:after="0" w:afterAutospacing="0"/>
+                        </w:pPr>
+                        <w:r>
+                          <w:rPr>
+                            <w:rFonts w:ascii="Century Gothic" w:eastAsia="+mn-ea" w:hAnsi="Century Gothic" w:cs="+mn-cs"/>
+                            <w:color w:val="FFFFFF"/>
+                            <w:kern w:val="24"/>
+                            <w:sz w:val="20"/>
+                            <w:szCs w:val="20"/>
+                          </w:rPr>
+                          <w:t>MANAGER MENU</w:t>
+                        </w:r>
+                      </w:p>
+                    </w:txbxContent>
+                  </v:textbox>
+                </v:shape>
+                <v:shape id="TextBox 70" o:spid="_x0000_s1032" type="#_x0000_t202" style="position:absolute;left:9601;top:8763;width:12389;height:2457;visibility:visible;mso-wrap-style:square;v-text-anchor:top" o:gfxdata="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" fillcolor="#c00000" stroked="f">
+                  <v:fill color2="#436a7b" colors="0 #c00000;26870f #c00000" focus="100%" type="gradient">
+                    <o:fill v:ext="view" type="gradientUnscaled"/>
+                  </v:fill>
+                  <v:textbox style="mso-fit-shape-to-text:t">
+                    <w:txbxContent>
+                      <w:p>
+                        <w:pPr>
+                          <w:pStyle w:val="NormalWeb"/>
+                          <w:spacing w:before="0" w:beforeAutospacing="0" w:after="0" w:afterAutospacing="0"/>
+                        </w:pPr>
+                        <w:r>
+                          <w:rPr>
+                            <w:rFonts w:ascii="Century Gothic" w:eastAsia="+mn-ea" w:hAnsi="Century Gothic" w:cs="+mn-cs"/>
+                            <w:color w:val="FFFFFF"/>
+                            <w:kern w:val="24"/>
+                            <w:sz w:val="20"/>
+                            <w:szCs w:val="20"/>
+                          </w:rPr>
+                          <w:t>EMPLOYEE MENU</w:t>
+                        </w:r>
+                      </w:p>
+                    </w:txbxContent>
+                  </v:textbox>
+                </v:shape>
+                <v:shape id="TextBox 71" o:spid="_x0000_s1033" type="#_x0000_t202" style="position:absolute;left:13411;top:19050;width:11398;height:4000;visibility:visible;mso-wrap-style:square;v-text-anchor:top" o:gfxdata="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" fillcolor="#c00000" stroked="f">
+                  <v:fill color2="#436a7b" colors="0 #c00000;26870f #c00000" focus="100%" type="gradient">
+                    <o:fill v:ext="view" type="gradientUnscaled"/>
+                  </v:fill>
+                  <v:textbox style="mso-fit-shape-to-text:t">
+                    <w:txbxContent>
+                      <w:p>
+                        <w:pPr>
+                          <w:pStyle w:val="NormalWeb"/>
+                          <w:spacing w:before="0" w:beforeAutospacing="0" w:after="0" w:afterAutospacing="0"/>
+                          <w:jc w:val="center"/>
+                        </w:pPr>
+                        <w:r>
+                          <w:rPr>
+                            <w:rFonts w:ascii="Century Gothic" w:eastAsia="+mn-ea" w:hAnsi="Century Gothic" w:cs="+mn-cs"/>
+                            <w:color w:val="FFFFFF"/>
+                            <w:kern w:val="24"/>
+                            <w:sz w:val="20"/>
+                            <w:szCs w:val="20"/>
+                          </w:rPr>
+                          <w:t>NEW CUSTOMER</w:t>
+                        </w:r>
+                      </w:p>
+                    </w:txbxContent>
+                  </v:textbox>
+                </v:shape>
+                <v:shape id="TextBox 72" o:spid="_x0000_s1034" type="#_x0000_t202" style="position:absolute;left:13335;top:13106;width:11398;height:4000;visibility:visible;mso-wrap-style:square;v-text-anchor:top" o:gfxdata="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" fillcolor="#c00000" stroked="f">
+                  <v:fill color2="#436a7b" colors="0 #c00000;26870f #c00000" focus="100%" type="gradient">
+                    <o:fill v:ext="view" type="gradientUnscaled"/>
+                  </v:fill>
+                  <v:textbox style="mso-fit-shape-to-text:t">
+                    <w:txbxContent>
+                      <w:p>
+                        <w:pPr>
+                          <w:pStyle w:val="NormalWeb"/>
+                          <w:spacing w:before="0" w:beforeAutospacing="0" w:after="0" w:afterAutospacing="0"/>
+                          <w:jc w:val="center"/>
+                        </w:pPr>
+                        <w:r>
+                          <w:rPr>
+                            <w:rFonts w:ascii="Century Gothic" w:eastAsia="+mn-ea" w:hAnsi="Century Gothic" w:cs="+mn-cs"/>
+                            <w:color w:val="FFFFFF"/>
+                            <w:kern w:val="24"/>
+                            <w:sz w:val="20"/>
+                            <w:szCs w:val="20"/>
+                          </w:rPr>
+                          <w:t>OPPORTUNITIES TABLE</w:t>
+                        </w:r>
+                      </w:p>
+                    </w:txbxContent>
+                  </v:textbox>
+                </v:shape>
+                <v:shape id="TextBox 73" o:spid="_x0000_s1035" type="#_x0000_t202" style="position:absolute;left:27051;top:13182;width:9391;height:4001;visibility:visible;mso-wrap-style:square;v-text-anchor:top" o:gfxdata="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" fillcolor="#c00000" stroked="f">
+                  <v:fill color2="#436a7b" colors="0 #c00000;26870f #c00000" focus="100%" type="gradient">
+                    <o:fill v:ext="view" type="gradientUnscaled"/>
+                  </v:fill>
+                  <v:textbox style="mso-fit-shape-to-text:t">
+                    <w:txbxContent>
+                      <w:p>
+                        <w:pPr>
+                          <w:pStyle w:val="NormalWeb"/>
+                          <w:spacing w:before="0" w:beforeAutospacing="0" w:after="0" w:afterAutospacing="0"/>
+                          <w:jc w:val="center"/>
+                        </w:pPr>
+                        <w:r>
+                          <w:rPr>
+                            <w:rFonts w:ascii="Century Gothic" w:eastAsia="+mn-ea" w:hAnsi="Century Gothic" w:cs="+mn-cs"/>
+                            <w:color w:val="FFFFFF"/>
+                            <w:kern w:val="24"/>
+                            <w:sz w:val="20"/>
+                            <w:szCs w:val="20"/>
+                          </w:rPr>
+                          <w:t>REPRICING PRODUCTS</w:t>
+                        </w:r>
+                      </w:p>
+                    </w:txbxContent>
+                  </v:textbox>
+                </v:shape>
+                <v:shape id="TextBox 74" o:spid="_x0000_s1036" type="#_x0000_t202" style="position:absolute;left:19050;top:4343;width:11703;height:2457;visibility:visible;mso-wrap-style:square;v-text-anchor:top" o:gfxdata="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" fillcolor="#c00000" stroked="f">
+                  <v:fill color2="#436a7b" colors="0 #c00000;26870f #c00000" focus="100%" type="gradient">
+                    <o:fill v:ext="view" type="gradientUnscaled"/>
+                  </v:fill>
+                  <v:textbox style="mso-fit-shape-to-text:t">
+                    <w:txbxContent>
+                      <w:p>
+                        <w:pPr>
+                          <w:pStyle w:val="NormalWeb"/>
+                          <w:spacing w:before="0" w:beforeAutospacing="0" w:after="0" w:afterAutospacing="0"/>
+                        </w:pPr>
+                        <w:r>
+                          <w:rPr>
+                            <w:rFonts w:ascii="Century Gothic" w:eastAsia="+mn-ea" w:hAnsi="Century Gothic" w:cs="+mn-cs"/>
+                            <w:color w:val="FFFFFF"/>
+                            <w:kern w:val="24"/>
+                            <w:sz w:val="20"/>
+                            <w:szCs w:val="20"/>
+                          </w:rPr>
+                          <w:t>USER TYPE PAGE</w:t>
+                        </w:r>
+                      </w:p>
+                    </w:txbxContent>
+                  </v:textbox>
+                </v:shape>
+                <v:shape id="TextBox 75" o:spid="_x0000_s1037" type="#_x0000_t202" style="position:absolute;top:18973;width:12693;height:4001;visibility:visible;mso-wrap-style:square;v-text-anchor:top" o:gfxdata="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" fillcolor="#c00000" stroked="f">
+                  <v:fill color2="#436a7b" colors="0 #c00000;26870f #c00000" focus="100%" type="gradient">
+                    <o:fill v:ext="view" type="gradientUnscaled"/>
+                  </v:fill>
+                  <v:textbox style="mso-fit-shape-to-text:t">
+                    <w:txbxContent>
+                      <w:p>
+                        <w:pPr>
+                          <w:pStyle w:val="NormalWeb"/>
+                          <w:spacing w:before="0" w:beforeAutospacing="0" w:after="0" w:afterAutospacing="0"/>
+                          <w:jc w:val="center"/>
+                        </w:pPr>
+                        <w:r>
+                          <w:rPr>
+                            <w:rFonts w:ascii="Century Gothic" w:eastAsia="+mn-ea" w:hAnsi="Century Gothic" w:cs="+mn-cs"/>
+                            <w:color w:val="FFFFFF"/>
+                            <w:kern w:val="24"/>
+                            <w:sz w:val="20"/>
+                            <w:szCs w:val="20"/>
+                          </w:rPr>
+                          <w:t>EXISTING CUSTOMER</w:t>
+                        </w:r>
+                      </w:p>
+                    </w:txbxContent>
+                  </v:textbox>
+                </v:shape>
+                <v:shape id="TextBox 76" o:spid="_x0000_s1038" type="#_x0000_t202" style="position:absolute;left:14935;top:24917;width:9055;height:2457;visibility:visible;mso-wrap-style:square;v-text-anchor:top" o:gfxdata="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" fillcolor="#c00000" stroked="f">
+                  <v:fill color2="#436a7b" colors="0 #c00000;26870f #c00000" focus="100%" type="gradient">
+                    <o:fill v:ext="view" type="gradientUnscaled"/>
+                  </v:fill>
+                  <v:textbox style="mso-fit-shape-to-text:t">
+                    <w:txbxContent>
+                      <w:p>
+                        <w:pPr>
+                          <w:pStyle w:val="NormalWeb"/>
+                          <w:spacing w:before="0" w:beforeAutospacing="0" w:after="0" w:afterAutospacing="0"/>
+                          <w:jc w:val="center"/>
+                        </w:pPr>
+                        <w:r>
+                          <w:rPr>
+                            <w:rFonts w:ascii="Century Gothic" w:eastAsia="+mn-ea" w:hAnsi="Century Gothic" w:cs="+mn-cs"/>
+                            <w:color w:val="FFFFFF"/>
+                            <w:kern w:val="24"/>
+                            <w:sz w:val="20"/>
+                            <w:szCs w:val="20"/>
+                          </w:rPr>
+                          <w:t>NEXT STAGE</w:t>
+                        </w:r>
+                      </w:p>
+                    </w:txbxContent>
+                  </v:textbox>
+                </v:shape>
+                <v:shape id="חץ: למטה 77" o:spid="_x0000_s1039" type="#_x0000_t67" style="position:absolute;left:18669;top:6934;width:1733;height:1549;visibility:visible;mso-wrap-style:square;v-text-anchor:middle" o:gfxdata="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" adj="10800" fillcolor="#c00000" strokecolor="#800c0b" strokeweight="1.5pt">
+                  <v:fill color2="#436a7b" colors="0 #c00000;26870f #c00000" focus="100%" type="gradient">
+                    <o:fill v:ext="view" type="gradientUnscaled"/>
+                  </v:fill>
+                  <v:stroke endcap="round"/>
+                </v:shape>
+                <v:shape id="חץ: למטה 78" o:spid="_x0000_s1040" type="#_x0000_t67" style="position:absolute;left:29413;top:6934;width:1733;height:1549;visibility:visible;mso-wrap-style:square;v-text-anchor:middle" o:gfxdata="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" adj="10800" fillcolor="#c00000" strokecolor="#800c0b" strokeweight="1.5pt">
+                  <v:fill color2="#436a7b" colors="0 #c00000;26870f #c00000" focus="100%" type="gradient">
+                    <o:fill v:ext="view" type="gradientUnscaled"/>
+                  </v:fill>
+                  <v:stroke endcap="round"/>
+                </v:shape>
+                <v:shape id="חץ: למטה 79" o:spid="_x0000_s1041" type="#_x0000_t67" style="position:absolute;left:28194;top:11353;width:1733;height:1550;visibility:visible;mso-wrap-style:square;v-text-anchor:middle" o:gfxdata="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" adj="10800" fillcolor="#c00000" strokecolor="#800c0b" strokeweight="1.5pt">
+                  <v:fill color2="#436a7b" colors="0 #c00000;26870f #c00000" focus="100%" type="gradient">
+                    <o:fill v:ext="view" type="gradientUnscaled"/>
+                  </v:fill>
+                  <v:stroke endcap="round"/>
+                </v:shape>
+                <v:shape id="חץ: למטה 80" o:spid="_x0000_s1042" type="#_x0000_t67" style="position:absolute;left:39471;top:11353;width:1734;height:1550;visibility:visible;mso-wrap-style:square;v-text-anchor:middle" o:gfxdata="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" adj="10800" fillcolor="#c00000" strokecolor="#800c0b" strokeweight="1.5pt">
+                  <v:fill color2="#436a7b" colors="0 #c00000;26870f #c00000" focus="100%" type="gradient">
+                    <o:fill v:ext="view" type="gradientUnscaled"/>
+                  </v:fill>
+                  <v:stroke endcap="round"/>
+                </v:shape>
+                <v:shape id="חץ: למטה 81" o:spid="_x0000_s1043" type="#_x0000_t67" style="position:absolute;left:20802;top:11353;width:1734;height:1550;visibility:visible;mso-wrap-style:square;v-text-anchor:middle" o:gfxdata="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" adj="10800" fillcolor="#c00000" strokecolor="#800c0b" strokeweight="1.5pt">
+                  <v:fill color2="#436a7b" colors="0 #c00000;26870f #c00000" focus="100%" type="gradient">
+                    <o:fill v:ext="view" type="gradientUnscaled"/>
+                  </v:fill>
+                  <v:stroke endcap="round"/>
+                </v:shape>
+                <v:shape id="חץ: למטה 82" o:spid="_x0000_s1044" type="#_x0000_t67" style="position:absolute;left:9220;top:11277;width:1733;height:1550;visibility:visible;mso-wrap-style:square;v-text-anchor:middle" o:gfxdata="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" adj="10800" fillcolor="#c00000" strokecolor="#800c0b" strokeweight="1.5pt">
+                  <v:fill color2="#436a7b" colors="0 #c00000;26870f #c00000" focus="100%" type="gradient">
+                    <o:fill v:ext="view" type="gradientUnscaled"/>
+                  </v:fill>
+                  <v:stroke endcap="round"/>
+                </v:shape>
+                <v:shape id="חץ: למטה 83" o:spid="_x0000_s1045" type="#_x0000_t67" style="position:absolute;left:18440;top:17221;width:1733;height:1549;visibility:visible;mso-wrap-style:square;v-text-anchor:middle" o:gfxdata="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" adj="10800" fillcolor="#c00000" strokecolor="#800c0b" strokeweight="1.5pt">
+                  <v:fill color2="#436a7b" colors="0 #c00000;26870f #c00000" focus="100%" type="gradient">
+                    <o:fill v:ext="view" type="gradientUnscaled"/>
+                  </v:fill>
+                  <v:stroke endcap="round"/>
+                </v:shape>
+                <v:shape id="חץ: למטה 84" o:spid="_x0000_s1046" type="#_x0000_t67" style="position:absolute;left:5410;top:17221;width:1733;height:1549;visibility:visible;mso-wrap-style:square;v-text-anchor:middle" o:gfxdata="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" adj="10800" fillcolor="#c00000" strokecolor="#800c0b" strokeweight="1.5pt">
+                  <v:fill color2="#436a7b" colors="0 #c00000;26870f #c00000" focus="100%" type="gradient">
+                    <o:fill v:ext="view" type="gradientUnscaled"/>
+                  </v:fill>
+                  <v:stroke endcap="round"/>
+                </v:shape>
+                <v:shape id="חץ: למטה 85" o:spid="_x0000_s1047" type="#_x0000_t67" style="position:absolute;left:18669;top:23088;width:1733;height:1550;visibility:visible;mso-wrap-style:square;v-text-anchor:middle" o:gfxdata="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" adj="10800" fillcolor="#c00000" strokecolor="#800c0b" strokeweight="1.5pt">
+                  <v:fill color2="#436a7b" colors="0 #c00000;26870f #c00000" focus="100%" type="gradient">
+                    <o:fill v:ext="view" type="gradientUnscaled"/>
+                  </v:fill>
+                  <v:stroke endcap="round"/>
+                </v:shape>
+                <v:shape id="חץ: למטה 86" o:spid="_x0000_s1048" type="#_x0000_t67" style="position:absolute;left:24231;top:7468;width:2203;height:5632;rotation:90;visibility:visible;mso-wrap-style:square;v-text-anchor:middle" o:gfxdata="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" adj="17375" fillcolor="#c00000" strokecolor="#800c0b" strokeweight="1.5pt">
+                  <v:fill color2="#436a7b" colors="0 #c00000;26870f #c00000" focus="100%" type="gradient">
+                    <o:fill v:ext="view" type="gradientUnscaled"/>
+                  </v:fill>
+                  <v:stroke endcap="round"/>
+                </v:shape>
+                <v:shape id="TextBox 87" o:spid="_x0000_s1049" type="#_x0000_t202" style="position:absolute;left:14935;top:29260;width:9055;height:2782;visibility:visible;mso-wrap-style:square;v-text-anchor:top" o:gfxdata="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" fillcolor="#c00000" stroked="f">
+                  <v:fill color2="#436a7b" colors="0 #c00000;26870f #c00000" focus="100%" type="gradient">
+                    <o:fill v:ext="view" type="gradientUnscaled"/>
+                  </v:fill>
+                  <v:textbox style="mso-fit-shape-to-text:t">
+                    <w:txbxContent>
+                      <w:p>
+                        <w:pPr>
+                          <w:pStyle w:val="NormalWeb"/>
+                          <w:spacing w:before="0" w:beforeAutospacing="0" w:after="0" w:afterAutospacing="0"/>
+                        </w:pPr>
+                        <w:r>
+                          <w:rPr>
+                            <w:rFonts w:ascii="Century Gothic" w:eastAsia="+mn-ea" w:hAnsi="Century Gothic" w:cs="+mn-cs"/>
+                            <w:color w:val="FFFFFF"/>
+                            <w:kern w:val="24"/>
+                          </w:rPr>
+                          <w:t>PAYMENT</w:t>
+                        </w:r>
+                      </w:p>
+                    </w:txbxContent>
+                  </v:textbox>
+                </v:shape>
+                <v:shape id="חץ: למטה 88" o:spid="_x0000_s1050" type="#_x0000_t67" style="position:absolute;left:18669;top:31775;width:1733;height:1549;visibility:visible;mso-wrap-style:square;v-text-anchor:middle" o:gfxdata="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" adj="10800" fillcolor="#c00000" strokecolor="#800c0b" strokeweight="1.5pt">
+                  <v:fill color2="#436a7b" colors="0 #c00000;26870f #c00000" focus="100%" type="gradient">
+                    <o:fill v:ext="view" type="gradientUnscaled"/>
+                  </v:fill>
+                  <v:stroke endcap="round"/>
+                </v:shape>
+                <v:shape id="TextBox 89" o:spid="_x0000_s1051" type="#_x0000_t202" style="position:absolute;left:3886;top:24993;width:9055;height:2458;visibility:visible;mso-wrap-style:square;v-text-anchor:top" o:gfxdata="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" fillcolor="#c00000" stroked="f">
+                  <v:fill color2="#436a7b" colors="0 #c00000;26870f #c00000" focus="100%" type="gradient">
+                    <o:fill v:ext="view" type="gradientUnscaled"/>
+                  </v:fill>
+                  <v:textbox style="mso-fit-shape-to-text:t">
+                    <w:txbxContent>
+                      <w:p>
+                        <w:pPr>
+                          <w:pStyle w:val="NormalWeb"/>
+                          <w:spacing w:before="0" w:beforeAutospacing="0" w:after="0" w:afterAutospacing="0"/>
+                          <w:jc w:val="center"/>
+                        </w:pPr>
+                        <w:r>
+                          <w:rPr>
+                            <w:rFonts w:ascii="Century Gothic" w:eastAsia="+mn-ea" w:hAnsi="Century Gothic" w:cs="+mn-cs"/>
+                            <w:color w:val="FFFFFF"/>
+                            <w:kern w:val="24"/>
+                            <w:sz w:val="20"/>
+                            <w:szCs w:val="20"/>
+                          </w:rPr>
+                          <w:t>PRICES</w:t>
+                        </w:r>
+                      </w:p>
+                    </w:txbxContent>
+                  </v:textbox>
+                </v:shape>
+                <v:shape id="חץ: למטה 90" o:spid="_x0000_s1052" type="#_x0000_t67" style="position:absolute;left:18669;top:27508;width:1733;height:1549;visibility:visible;mso-wrap-style:square;v-text-anchor:middle" o:gfxdata="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" adj="10800" fillcolor="#c00000" strokecolor="#800c0b" strokeweight="1.5pt">
+                  <v:fill color2="#436a7b" colors="0 #c00000;26870f #c00000" focus="100%" type="gradient">
+                    <o:fill v:ext="view" type="gradientUnscaled"/>
+                  </v:fill>
+                  <v:stroke endcap="round"/>
+                </v:shape>
+                <v:shape id="TextBox 91" o:spid="_x0000_s1053" type="#_x0000_t202" style="position:absolute;left:14859;top:33451;width:9055;height:2458;visibility:visible;mso-wrap-style:square;v-text-anchor:top" o:gfxdata="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" fillcolor="#c00000" stroked="f">
+                  <v:fill color2="#436a7b" colors="0 #c00000;26870f #c00000" focus="100%" type="gradient">
+                    <o:fill v:ext="view" type="gradientUnscaled"/>
+                  </v:fill>
+                  <v:textbox style="mso-fit-shape-to-text:t">
+                    <w:txbxContent>
+                      <w:p>
+                        <w:pPr>
+                          <w:pStyle w:val="NormalWeb"/>
+                          <w:spacing w:before="0" w:beforeAutospacing="0" w:after="0" w:afterAutospacing="0"/>
+                          <w:jc w:val="center"/>
+                        </w:pPr>
+                        <w:r>
+                          <w:rPr>
+                            <w:rFonts w:ascii="Century Gothic" w:eastAsia="+mn-ea" w:hAnsi="Century Gothic" w:cs="+mn-cs"/>
+                            <w:color w:val="FFFFFF"/>
+                            <w:kern w:val="24"/>
+                            <w:sz w:val="20"/>
+                            <w:szCs w:val="20"/>
+                          </w:rPr>
+                          <w:t>SUMMARY</w:t>
+                        </w:r>
+                      </w:p>
+                    </w:txbxContent>
+                  </v:textbox>
+                </v:shape>
+                <v:shape id="TextBox 92" o:spid="_x0000_s1054" type="#_x0000_t202" style="position:absolute;top:8763;width:7778;height:4000;visibility:visible;mso-wrap-style:square;v-text-anchor:top" o:gfxdata="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" fillcolor="#c00000" stroked="f">
+                  <v:fill color2="#436a7b" colors="0 #c00000;26870f #c00000" focus="100%" type="gradient">
+                    <o:fill v:ext="view" type="gradientUnscaled"/>
+                  </v:fill>
+                  <v:textbox style="mso-fit-shape-to-text:t">
+                    <w:txbxContent>
+                      <w:p>
+                        <w:pPr>
+                          <w:pStyle w:val="NormalWeb"/>
+                          <w:spacing w:before="0" w:beforeAutospacing="0" w:after="0" w:afterAutospacing="0"/>
+                          <w:jc w:val="center"/>
+                        </w:pPr>
+                        <w:r>
+                          <w:rPr>
+                            <w:rFonts w:ascii="Century Gothic" w:eastAsia="+mn-ea" w:hAnsi="Century Gothic" w:cs="+mn-cs"/>
+                            <w:color w:val="FFFFFF"/>
+                            <w:kern w:val="24"/>
+                            <w:sz w:val="20"/>
+                            <w:szCs w:val="20"/>
+                          </w:rPr>
+                          <w:t>SELF REPORTS</w:t>
+                        </w:r>
+                      </w:p>
+                    </w:txbxContent>
+                  </v:textbox>
+                </v:shape>
+                <v:shape id="חץ: למטה 93" o:spid="_x0000_s1055" type="#_x0000_t67" style="position:absolute;left:7810;top:9258;width:1733;height:1549;rotation:90;visibility:visible;mso-wrap-style:square;v-text-anchor:middle" o:gfxdata="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" adj="10800" fillcolor="#c00000" strokecolor="#800c0b" strokeweight="1.5pt">
+                  <v:fill color2="#436a7b" colors="0 #c00000;26870f #c00000" focus="100%" type="gradient">
+                    <o:fill v:ext="view" type="gradientUnscaled"/>
+                  </v:fill>
+                  <v:stroke endcap="round"/>
+                </v:shape>
+                <v:shape id="חץ: למטה 94" o:spid="_x0000_s1056" type="#_x0000_t67" style="position:absolute;left:13144;top:25565;width:1733;height:1549;rotation:90;visibility:visible;mso-wrap-style:square;v-text-anchor:middle" o:gfxdata="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" adj="10800" fillcolor="#c00000" strokecolor="#800c0b" strokeweight="1.5pt">
+                  <v:fill color2="#436a7b" colors="0 #c00000;26870f #c00000" focus="100%" type="gradient">
+                    <o:fill v:ext="view" type="gradientUnscaled"/>
+                  </v:fill>
+                  <v:stroke endcap="round"/>
+                </v:shape>
+                <v:shape id="TextBox 36" o:spid="_x0000_s1057" type="#_x0000_t202" style="position:absolute;left:152;top:5410;width:7779;height:2457;visibility:visible;mso-wrap-style:square;v-text-anchor:top" o:gfxdata="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" fillcolor="#c00000" stroked="f">
+                  <v:fill color2="#436a7b" colors="0 #c00000;26870f #c00000" focus="100%" type="gradient">
+                    <o:fill v:ext="view" type="gradientUnscaled"/>
+                  </v:fill>
+                  <v:textbox style="mso-fit-shape-to-text:t">
+                    <w:txbxContent>
+                      <w:p>
+                        <w:pPr>
+                          <w:pStyle w:val="NormalWeb"/>
+                          <w:spacing w:before="0" w:beforeAutospacing="0" w:after="0" w:afterAutospacing="0"/>
+                        </w:pPr>
+                        <w:r>
+                          <w:rPr>
+                            <w:rFonts w:ascii="Century Gothic" w:eastAsia="+mn-ea" w:hAnsi="Century Gothic" w:cs="+mn-cs"/>
+                            <w:color w:val="FFFFFF"/>
+                            <w:kern w:val="24"/>
+                            <w:sz w:val="20"/>
+                            <w:szCs w:val="20"/>
+                          </w:rPr>
+                          <w:t>To Do List</w:t>
+                        </w:r>
+                      </w:p>
+                    </w:txbxContent>
+                  </v:textbox>
+                </v:shape>
+                <v:shape id="חץ: למטה 37" o:spid="_x0000_s1058" type="#_x0000_t67" style="position:absolute;left:8610;top:5867;width:2413;height:2261;rotation:8429356fd;visibility:visible;mso-wrap-style:square;v-text-anchor:middle" o:gfxdata="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" adj="10800" fillcolor="#c00000" strokecolor="#800c0b" strokeweight="1.5pt">
+                  <v:fill color2="#436a7b" colors="0 #c00000;26870f #c00000" focus="100%" type="gradient">
+                    <o:fill v:ext="view" type="gradientUnscaled"/>
+                  </v:fill>
+                  <v:stroke endcap="round"/>
+                </v:shape>
+                <w10:wrap type="topAndBottom" anchorx="margin"/>
+              </v:group>
+            </w:pict>
+          </mc:Fallback>
+        </mc:AlternateContent>
+      </w:r>
+      <w:bookmarkStart w:id="33" w:name="_GoBack"/>
       <w:bookmarkEnd w:id="33"/>
     </w:p>
     <w:p>
@@ -12610,46 +14924,6 @@
           <w:szCs w:val="22"/>
         </w:rPr>
       </w:pPr>
-      <w:r>
-        <w:rPr>
-          <w:noProof/>
-        </w:rPr>
-        <w:drawing>
-          <wp:inline distT="0" distB="0" distL="0" distR="0" wp14:anchorId="27F94F95" wp14:editId="226EBD4E">
-            <wp:extent cx="3100431" cy="2528455"/>
-            <wp:effectExtent l="0" t="0" r="5080" b="5715"/>
-            <wp:docPr id="4" name="תמונה 4"/>
-            <wp:cNvGraphicFramePr>
-              <a:graphicFrameLocks xmlns:a="http://schemas.openxmlformats.org/drawingml/2006/main" noChangeAspect="1"/>
-            </wp:cNvGraphicFramePr>
-            <a:graphic xmlns:a="http://schemas.openxmlformats.org/drawingml/2006/main">
-              <a:graphicData uri="http://schemas.openxmlformats.org/drawingml/2006/picture">
-                <pic:pic xmlns:pic="http://schemas.openxmlformats.org/drawingml/2006/picture">
-                  <pic:nvPicPr>
-                    <pic:cNvPr id="1" name=""/>
-                    <pic:cNvPicPr/>
-                  </pic:nvPicPr>
-                  <pic:blipFill>
-                    <a:blip r:embed="rId14"/>
-                    <a:stretch>
-                      <a:fillRect/>
-                    </a:stretch>
-                  </pic:blipFill>
-                  <pic:spPr>
-                    <a:xfrm>
-                      <a:off x="0" y="0"/>
-                      <a:ext cx="3117660" cy="2542506"/>
-                    </a:xfrm>
-                    <a:prstGeom prst="rect">
-                      <a:avLst/>
-                    </a:prstGeom>
-                  </pic:spPr>
-                </pic:pic>
-              </a:graphicData>
-            </a:graphic>
-          </wp:inline>
-        </w:drawing>
-      </w:r>
     </w:p>
     <w:p>
       <w:pPr>
@@ -12680,6 +14954,7 @@
           <w:sz w:val="36"/>
           <w:szCs w:val="36"/>
         </w:rPr>
+        <w:lastRenderedPageBreak/>
         <w:t>Appendix C: To Be Determined List</w:t>
       </w:r>
     </w:p>
@@ -13352,7 +15627,7 @@
       <w:lvlText w:val="%1.%2"/>
       <w:lvlJc w:val="left"/>
       <w:pPr>
-        <w:ind w:left="0" w:firstLine="0"/>
+        <w:ind w:left="360" w:firstLine="0"/>
       </w:pPr>
       <w:rPr>
         <w:vertAlign w:val="baseline"/>

</xml_diff>